<commit_message>
Sleman almohammad (third commit)
</commit_message>
<xml_diff>
--- a/SRS.docx
+++ b/SRS.docx
@@ -10079,8 +10079,3959 @@
           <w:sz w:val="24"/>
         </w:rPr>
       </w:pPr>
-      <w:bookmarkStart w:id="32" w:name="_GoBack"/>
+    </w:p>
+    <w:p>
+      <w:pPr>
+        <w:rPr>
+          <w:b/>
+          <w:sz w:val="24"/>
+        </w:rPr>
+      </w:pPr>
+      <w:r>
+        <w:rPr>
+          <w:b/>
+          <w:sz w:val="24"/>
+        </w:rPr>
+        <w:t>2.3</w:t>
+      </w:r>
+      <w:r>
+        <w:rPr>
+          <w:rFonts w:hint="cs"/>
+          <w:b/>
+          <w:sz w:val="24"/>
+          <w:rtl/>
+        </w:rPr>
+        <w:t xml:space="preserve">      </w:t>
+      </w:r>
+      <w:r>
+        <w:rPr>
+          <w:b/>
+          <w:sz w:val="24"/>
+        </w:rPr>
+        <w:t>User</w:t>
+      </w:r>
+      <w:r>
+        <w:rPr>
+          <w:b/>
+          <w:sz w:val="24"/>
+        </w:rPr>
+        <w:fldChar w:fldCharType="begin"/>
+      </w:r>
+      <w:r>
+        <w:rPr>
+          <w:b/>
+          <w:sz w:val="24"/>
+        </w:rPr>
+        <w:instrText xml:space="preserve"> XE "User" </w:instrText>
+      </w:r>
+      <w:r>
+        <w:rPr>
+          <w:b/>
+          <w:sz w:val="24"/>
+        </w:rPr>
+        <w:fldChar w:fldCharType="end"/>
+      </w:r>
+      <w:r>
+        <w:rPr>
+          <w:b/>
+          <w:sz w:val="24"/>
+        </w:rPr>
+        <w:t xml:space="preserve"> Characteristics</w:t>
+      </w:r>
+    </w:p>
+    <w:p>
+      <w:pPr>
+        <w:rPr>
+          <w:spacing w:val="-3"/>
+          <w:sz w:val="24"/>
+        </w:rPr>
+      </w:pPr>
+    </w:p>
+    <w:p>
+      <w:pPr>
+        <w:spacing w:line="480" w:lineRule="auto"/>
+        <w:rPr>
+          <w:sz w:val="24"/>
+        </w:rPr>
+      </w:pPr>
+      <w:r>
+        <w:rPr>
+          <w:sz w:val="24"/>
+        </w:rPr>
+        <w:t>Because the lounge have a website t</w:t>
+      </w:r>
+      <w:r>
+        <w:rPr>
+          <w:sz w:val="24"/>
+        </w:rPr>
+        <w:t>o display their products</w:t>
+      </w:r>
+      <w:r>
+        <w:rPr>
+          <w:sz w:val="24"/>
+        </w:rPr>
+        <w:tab/>
+        <w:t xml:space="preserve"> , the customer</w:t>
+      </w:r>
+      <w:r>
+        <w:rPr>
+          <w:sz w:val="24"/>
+        </w:rPr>
+        <w:fldChar w:fldCharType="begin"/>
+      </w:r>
+      <w:r>
+        <w:rPr>
+          <w:sz w:val="24"/>
+        </w:rPr>
+        <w:instrText xml:space="preserve"> XE "</w:instrText>
+      </w:r>
+      <w:r>
+        <w:instrText>Reader"</w:instrText>
+      </w:r>
+      <w:r>
+        <w:rPr>
+          <w:sz w:val="24"/>
+        </w:rPr>
+        <w:instrText xml:space="preserve"> </w:instrText>
+      </w:r>
+      <w:r>
+        <w:rPr>
+          <w:sz w:val="24"/>
+        </w:rPr>
+        <w:fldChar w:fldCharType="end"/>
+      </w:r>
+      <w:r>
+        <w:rPr>
+          <w:sz w:val="24"/>
+        </w:rPr>
+        <w:t xml:space="preserve"> is expected to be Internet literate and be able to use a search engine.</w:t>
+      </w:r>
+    </w:p>
+    <w:p>
+      <w:pPr>
+        <w:spacing w:line="480" w:lineRule="auto"/>
+        <w:rPr>
+          <w:sz w:val="24"/>
+        </w:rPr>
+      </w:pPr>
+      <w:r>
+        <w:rPr>
+          <w:sz w:val="24"/>
+        </w:rPr>
+        <w:t xml:space="preserve"> The main screen of the</w:t>
+      </w:r>
+      <w:r>
+        <w:rPr>
+          <w:sz w:val="24"/>
+        </w:rPr>
+        <w:fldChar w:fldCharType="begin"/>
+      </w:r>
+      <w:r>
+        <w:rPr>
+          <w:sz w:val="24"/>
+        </w:rPr>
+        <w:instrText xml:space="preserve"> XE "</w:instrText>
+      </w:r>
+      <w:r>
+        <w:instrText>Online Journal"</w:instrText>
+      </w:r>
+      <w:r>
+        <w:rPr>
+          <w:sz w:val="24"/>
+        </w:rPr>
+        <w:instrText xml:space="preserve"> </w:instrText>
+      </w:r>
+      <w:r>
+        <w:rPr>
+          <w:sz w:val="24"/>
+        </w:rPr>
+        <w:fldChar w:fldCharType="end"/>
+      </w:r>
+      <w:r>
+        <w:rPr>
+          <w:sz w:val="24"/>
+        </w:rPr>
+        <w:t xml:space="preserve"> Website will have the search function.</w:t>
+      </w:r>
+    </w:p>
+    <w:p>
+      <w:pPr>
+        <w:spacing w:line="480" w:lineRule="auto"/>
+        <w:rPr>
+          <w:sz w:val="24"/>
+        </w:rPr>
+      </w:pPr>
+      <w:r>
+        <w:rPr>
+          <w:sz w:val="24"/>
+        </w:rPr>
+        <w:t xml:space="preserve">Authorized employees </w:t>
+      </w:r>
+      <w:r>
+        <w:rPr>
+          <w:sz w:val="24"/>
+        </w:rPr>
+        <w:fldChar w:fldCharType="begin"/>
+      </w:r>
+      <w:r>
+        <w:rPr>
+          <w:sz w:val="24"/>
+        </w:rPr>
+        <w:instrText xml:space="preserve"> XE "</w:instrText>
+      </w:r>
+      <w:r>
+        <w:instrText>Editor"</w:instrText>
+      </w:r>
+      <w:r>
+        <w:rPr>
+          <w:sz w:val="24"/>
+        </w:rPr>
+        <w:instrText xml:space="preserve"> </w:instrText>
+      </w:r>
+      <w:r>
+        <w:rPr>
+          <w:sz w:val="24"/>
+        </w:rPr>
+        <w:fldChar w:fldCharType="end"/>
+      </w:r>
+      <w:r>
+        <w:rPr>
+          <w:sz w:val="24"/>
+        </w:rPr>
+        <w:t xml:space="preserve"> is expected to be Windows literate and to be able to manage, communicate with customers.</w:t>
+      </w:r>
+    </w:p>
+    <w:p>
+      <w:pPr>
+        <w:spacing w:line="480" w:lineRule="auto"/>
+        <w:rPr>
+          <w:sz w:val="24"/>
+        </w:rPr>
+      </w:pPr>
+      <w:r>
+        <w:rPr>
+          <w:sz w:val="24"/>
+        </w:rPr>
+        <w:tab/>
+      </w:r>
+    </w:p>
+    <w:p>
+      <w:pPr>
+        <w:pStyle w:val="2"/>
+        <w:spacing w:line="480" w:lineRule="auto"/>
+      </w:pPr>
+      <w:bookmarkStart w:id="32" w:name="_Toc77487649"/>
+      <w:r>
+        <w:rPr>
+          <w:rFonts w:ascii="Times New Roman" w:hAnsi="Times New Roman"/>
+        </w:rPr>
+        <w:t>2.4</w:t>
+      </w:r>
+      <w:r>
+        <w:rPr>
+          <w:rFonts w:ascii="Times New Roman" w:hAnsi="Times New Roman"/>
+        </w:rPr>
+        <w:tab/>
+        <w:t>Non-Functional Requirements</w:t>
+      </w:r>
       <w:bookmarkEnd w:id="32"/>
+    </w:p>
+    <w:p>
+      <w:pPr>
+        <w:spacing w:line="480" w:lineRule="auto"/>
+        <w:rPr>
+          <w:sz w:val="24"/>
+        </w:rPr>
+      </w:pPr>
+      <w:r>
+        <w:rPr>
+          <w:sz w:val="24"/>
+        </w:rPr>
+        <w:t>The lounge website</w:t>
+      </w:r>
+      <w:r>
+        <w:rPr>
+          <w:sz w:val="24"/>
+        </w:rPr>
+        <w:fldChar w:fldCharType="begin"/>
+      </w:r>
+      <w:r>
+        <w:rPr>
+          <w:sz w:val="24"/>
+        </w:rPr>
+        <w:instrText xml:space="preserve"> XE "</w:instrText>
+      </w:r>
+      <w:r>
+        <w:instrText>Online Journal"</w:instrText>
+      </w:r>
+      <w:r>
+        <w:rPr>
+          <w:sz w:val="24"/>
+        </w:rPr>
+        <w:instrText xml:space="preserve"> </w:instrText>
+      </w:r>
+      <w:r>
+        <w:rPr>
+          <w:sz w:val="24"/>
+        </w:rPr>
+        <w:fldChar w:fldCharType="end"/>
+      </w:r>
+      <w:r>
+        <w:rPr>
+          <w:sz w:val="24"/>
+        </w:rPr>
+        <w:t xml:space="preserve"> will be on a server with high speed Internet capability. </w:t>
+      </w:r>
+    </w:p>
+    <w:p>
+      <w:pPr>
+        <w:spacing w:line="480" w:lineRule="auto"/>
+        <w:rPr>
+          <w:sz w:val="24"/>
+        </w:rPr>
+      </w:pPr>
+      <w:r>
+        <w:rPr>
+          <w:sz w:val="24"/>
+        </w:rPr>
+        <w:fldChar w:fldCharType="begin"/>
+      </w:r>
+      <w:r>
+        <w:rPr>
+          <w:sz w:val="24"/>
+        </w:rPr>
+        <w:instrText xml:space="preserve"> XE "</w:instrText>
+      </w:r>
+      <w:r>
+        <w:instrText>Historical Society"</w:instrText>
+      </w:r>
+      <w:r>
+        <w:rPr>
+          <w:sz w:val="24"/>
+        </w:rPr>
+        <w:instrText xml:space="preserve"> </w:instrText>
+      </w:r>
+      <w:r>
+        <w:rPr>
+          <w:sz w:val="24"/>
+        </w:rPr>
+        <w:fldChar w:fldCharType="end"/>
+      </w:r>
+      <w:r>
+        <w:rPr>
+          <w:sz w:val="24"/>
+        </w:rPr>
+        <w:t xml:space="preserve"> The software developed here assumes the use of a tool such as Tomcat for connection between the Web pages and the database</w:t>
+      </w:r>
+      <w:r>
+        <w:rPr>
+          <w:sz w:val="24"/>
+        </w:rPr>
+        <w:fldChar w:fldCharType="begin"/>
+      </w:r>
+      <w:r>
+        <w:rPr>
+          <w:sz w:val="24"/>
+        </w:rPr>
+        <w:instrText xml:space="preserve"> XE "</w:instrText>
+      </w:r>
+      <w:r>
+        <w:instrText>Database"</w:instrText>
+      </w:r>
+      <w:r>
+        <w:rPr>
+          <w:sz w:val="24"/>
+        </w:rPr>
+        <w:instrText xml:space="preserve"> </w:instrText>
+      </w:r>
+      <w:r>
+        <w:rPr>
+          <w:sz w:val="24"/>
+        </w:rPr>
+        <w:fldChar w:fldCharType="end"/>
+      </w:r>
+      <w:r>
+        <w:rPr>
+          <w:sz w:val="24"/>
+        </w:rPr>
+        <w:t>. The speed of the customer</w:t>
+      </w:r>
+      <w:r>
+        <w:rPr>
+          <w:sz w:val="24"/>
+        </w:rPr>
+        <w:fldChar w:fldCharType="begin"/>
+      </w:r>
+      <w:r>
+        <w:rPr>
+          <w:sz w:val="24"/>
+        </w:rPr>
+        <w:instrText xml:space="preserve"> XE "</w:instrText>
+      </w:r>
+      <w:r>
+        <w:instrText>Reader"</w:instrText>
+      </w:r>
+      <w:r>
+        <w:rPr>
+          <w:sz w:val="24"/>
+        </w:rPr>
+        <w:instrText xml:space="preserve"> </w:instrText>
+      </w:r>
+      <w:r>
+        <w:rPr>
+          <w:sz w:val="24"/>
+        </w:rPr>
+        <w:fldChar w:fldCharType="end"/>
+      </w:r>
+      <w:r>
+        <w:rPr>
+          <w:sz w:val="24"/>
+        </w:rPr>
+        <w:t xml:space="preserve">’s connection will depend on the hardware used rather than characteristics of this system. </w:t>
+      </w:r>
+    </w:p>
+    <w:p>
+      <w:pPr>
+        <w:spacing w:line="480" w:lineRule="auto"/>
+        <w:rPr>
+          <w:sz w:val="24"/>
+        </w:rPr>
+      </w:pPr>
+      <w:r>
+        <w:rPr>
+          <w:sz w:val="24"/>
+        </w:rPr>
+        <w:t>The lounge</w:t>
+      </w:r>
+      <w:r>
+        <w:rPr>
+          <w:sz w:val="24"/>
+        </w:rPr>
+        <w:fldChar w:fldCharType="begin"/>
+      </w:r>
+      <w:r>
+        <w:rPr>
+          <w:sz w:val="24"/>
+        </w:rPr>
+        <w:instrText xml:space="preserve"> XE "</w:instrText>
+      </w:r>
+      <w:r>
+        <w:instrText>Article"</w:instrText>
+      </w:r>
+      <w:r>
+        <w:rPr>
+          <w:sz w:val="24"/>
+        </w:rPr>
+        <w:instrText xml:space="preserve"> </w:instrText>
+      </w:r>
+      <w:r>
+        <w:rPr>
+          <w:sz w:val="24"/>
+        </w:rPr>
+        <w:fldChar w:fldCharType="end"/>
+      </w:r>
+      <w:r>
+        <w:rPr>
+          <w:sz w:val="24"/>
+        </w:rPr>
+        <w:t xml:space="preserve"> Manager</w:t>
+      </w:r>
+      <w:r>
+        <w:rPr>
+          <w:sz w:val="24"/>
+        </w:rPr>
+        <w:fldChar w:fldCharType="begin"/>
+      </w:r>
+      <w:r>
+        <w:rPr>
+          <w:sz w:val="24"/>
+        </w:rPr>
+        <w:instrText xml:space="preserve"> XE "</w:instrText>
+      </w:r>
+      <w:r>
+        <w:instrText>Article Manager"</w:instrText>
+      </w:r>
+      <w:r>
+        <w:rPr>
+          <w:sz w:val="24"/>
+        </w:rPr>
+        <w:instrText xml:space="preserve"> </w:instrText>
+      </w:r>
+      <w:r>
+        <w:rPr>
+          <w:sz w:val="24"/>
+        </w:rPr>
+        <w:fldChar w:fldCharType="end"/>
+      </w:r>
+      <w:r>
+        <w:rPr>
+          <w:sz w:val="24"/>
+        </w:rPr>
+        <w:t xml:space="preserve"> PC will contain an Access database</w:t>
+      </w:r>
+      <w:r>
+        <w:rPr>
+          <w:sz w:val="24"/>
+        </w:rPr>
+        <w:fldChar w:fldCharType="begin"/>
+      </w:r>
+      <w:r>
+        <w:rPr>
+          <w:sz w:val="24"/>
+        </w:rPr>
+        <w:instrText xml:space="preserve"> XE "</w:instrText>
+      </w:r>
+      <w:r>
+        <w:instrText>Database"</w:instrText>
+      </w:r>
+      <w:r>
+        <w:rPr>
+          <w:sz w:val="24"/>
+        </w:rPr>
+        <w:instrText xml:space="preserve"> </w:instrText>
+      </w:r>
+      <w:r>
+        <w:rPr>
+          <w:sz w:val="24"/>
+        </w:rPr>
+        <w:fldChar w:fldCharType="end"/>
+      </w:r>
+      <w:r>
+        <w:rPr>
+          <w:sz w:val="24"/>
+        </w:rPr>
+        <w:t xml:space="preserve">. Access is already installed on this computer and is a Windows operating system. </w:t>
+      </w:r>
+    </w:p>
+    <w:p>
+      <w:pPr>
+        <w:pStyle w:val="1"/>
+        <w:rPr>
+          <w:sz w:val="28"/>
+        </w:rPr>
+      </w:pPr>
+      <w:bookmarkStart w:id="33" w:name="_Toc44676298"/>
+      <w:bookmarkStart w:id="34" w:name="_Toc61315205"/>
+      <w:bookmarkStart w:id="35" w:name="_Toc77487650"/>
+      <w:r>
+        <w:rPr>
+          <w:sz w:val="28"/>
+        </w:rPr>
+        <w:lastRenderedPageBreak/>
+        <w:t>3.0.</w:t>
+      </w:r>
+      <w:r>
+        <w:rPr>
+          <w:sz w:val="28"/>
+        </w:rPr>
+        <w:tab/>
+      </w:r>
+      <w:bookmarkEnd w:id="33"/>
+      <w:bookmarkEnd w:id="34"/>
+      <w:r>
+        <w:rPr>
+          <w:sz w:val="28"/>
+        </w:rPr>
+        <w:t>Requirements Specification</w:t>
+      </w:r>
+      <w:bookmarkEnd w:id="35"/>
+    </w:p>
+    <w:p>
+      <w:pPr>
+        <w:pStyle w:val="2"/>
+        <w:spacing w:line="480" w:lineRule="auto"/>
+        <w:rPr>
+          <w:rFonts w:ascii="Times New Roman" w:hAnsi="Times New Roman"/>
+        </w:rPr>
+      </w:pPr>
+      <w:bookmarkStart w:id="36" w:name="_Toc77487651"/>
+    </w:p>
+    <w:p>
+      <w:pPr>
+        <w:pStyle w:val="2"/>
+        <w:spacing w:line="480" w:lineRule="auto"/>
+      </w:pPr>
+      <w:r>
+        <w:rPr>
+          <w:rFonts w:ascii="Times New Roman" w:hAnsi="Times New Roman"/>
+        </w:rPr>
+        <w:t>3.1</w:t>
+      </w:r>
+      <w:r>
+        <w:rPr>
+          <w:rFonts w:ascii="Times New Roman" w:hAnsi="Times New Roman"/>
+        </w:rPr>
+        <w:tab/>
+        <w:t>External Interface Requirements</w:t>
+      </w:r>
+      <w:bookmarkEnd w:id="36"/>
+    </w:p>
+    <w:p>
+      <w:pPr>
+        <w:spacing w:line="480" w:lineRule="auto"/>
+        <w:rPr>
+          <w:sz w:val="24"/>
+        </w:rPr>
+      </w:pPr>
+      <w:r>
+        <w:rPr>
+          <w:sz w:val="24"/>
+        </w:rPr>
+        <w:t>The only link to an external system is the link to the lounge Database</w:t>
+      </w:r>
+      <w:r>
+        <w:rPr>
+          <w:sz w:val="24"/>
+        </w:rPr>
+        <w:fldChar w:fldCharType="begin"/>
+      </w:r>
+      <w:r>
+        <w:rPr>
+          <w:sz w:val="24"/>
+        </w:rPr>
+        <w:instrText xml:space="preserve"> XE "</w:instrText>
+      </w:r>
+      <w:r>
+        <w:instrText>Database"</w:instrText>
+      </w:r>
+      <w:r>
+        <w:rPr>
+          <w:sz w:val="24"/>
+        </w:rPr>
+        <w:instrText xml:space="preserve"> </w:instrText>
+      </w:r>
+      <w:r>
+        <w:rPr>
+          <w:sz w:val="24"/>
+        </w:rPr>
+        <w:fldChar w:fldCharType="end"/>
+      </w:r>
+      <w:r>
+        <w:rPr>
+          <w:sz w:val="24"/>
+        </w:rPr>
+        <w:t xml:space="preserve"> to verify the membership of a customer</w:t>
+      </w:r>
+      <w:r>
+        <w:rPr>
+          <w:sz w:val="24"/>
+        </w:rPr>
+        <w:fldChar w:fldCharType="begin"/>
+      </w:r>
+      <w:r>
+        <w:rPr>
+          <w:sz w:val="24"/>
+        </w:rPr>
+        <w:instrText xml:space="preserve"> XE "</w:instrText>
+      </w:r>
+      <w:r>
+        <w:instrText>Reviewer"</w:instrText>
+      </w:r>
+      <w:r>
+        <w:rPr>
+          <w:sz w:val="24"/>
+        </w:rPr>
+        <w:instrText xml:space="preserve"> </w:instrText>
+      </w:r>
+      <w:r>
+        <w:rPr>
+          <w:sz w:val="24"/>
+        </w:rPr>
+        <w:fldChar w:fldCharType="end"/>
+      </w:r>
+      <w:r>
+        <w:rPr>
+          <w:sz w:val="24"/>
+        </w:rPr>
+        <w:t xml:space="preserve">. </w:t>
+      </w:r>
+    </w:p>
+    <w:p>
+      <w:pPr>
+        <w:spacing w:line="480" w:lineRule="auto"/>
+        <w:rPr>
+          <w:sz w:val="24"/>
+        </w:rPr>
+      </w:pPr>
+      <w:r>
+        <w:rPr>
+          <w:sz w:val="24"/>
+        </w:rPr>
+        <w:t xml:space="preserve"> The lounge Database fields</w:t>
+      </w:r>
+      <w:r>
+        <w:rPr>
+          <w:sz w:val="24"/>
+        </w:rPr>
+        <w:fldChar w:fldCharType="begin"/>
+      </w:r>
+      <w:r>
+        <w:rPr>
+          <w:sz w:val="24"/>
+        </w:rPr>
+        <w:instrText xml:space="preserve"> XE "</w:instrText>
+      </w:r>
+      <w:r>
+        <w:instrText>Field"</w:instrText>
+      </w:r>
+      <w:r>
+        <w:rPr>
+          <w:sz w:val="24"/>
+        </w:rPr>
+        <w:instrText xml:space="preserve"> </w:instrText>
+      </w:r>
+      <w:r>
+        <w:rPr>
+          <w:sz w:val="24"/>
+        </w:rPr>
+        <w:fldChar w:fldCharType="end"/>
+      </w:r>
+      <w:r>
+        <w:rPr>
+          <w:sz w:val="24"/>
+        </w:rPr>
+        <w:t xml:space="preserve"> of interest to the lounge automated System</w:t>
+      </w:r>
+      <w:r>
+        <w:rPr>
+          <w:sz w:val="24"/>
+        </w:rPr>
+        <w:fldChar w:fldCharType="begin"/>
+      </w:r>
+      <w:r>
+        <w:rPr>
+          <w:sz w:val="24"/>
+        </w:rPr>
+        <w:instrText xml:space="preserve"> XE "</w:instrText>
+      </w:r>
+      <w:r>
+        <w:instrText>Web Publishing System"</w:instrText>
+      </w:r>
+      <w:r>
+        <w:rPr>
+          <w:sz w:val="24"/>
+        </w:rPr>
+        <w:instrText xml:space="preserve"> </w:instrText>
+      </w:r>
+      <w:r>
+        <w:rPr>
+          <w:sz w:val="24"/>
+        </w:rPr>
+        <w:fldChar w:fldCharType="end"/>
+      </w:r>
+      <w:r>
+        <w:rPr>
+          <w:sz w:val="24"/>
+        </w:rPr>
+        <w:t xml:space="preserve"> are customer’s name, (ID) number, and email address (an optional field for the HS Database).</w:t>
+      </w:r>
+    </w:p>
+    <w:p>
+      <w:pPr>
+        <w:spacing w:line="480" w:lineRule="auto"/>
+      </w:pPr>
+      <w:r>
+        <w:rPr>
+          <w:sz w:val="24"/>
+        </w:rPr>
+        <w:t xml:space="preserve">The </w:t>
+      </w:r>
+      <w:r>
+        <w:rPr>
+          <w:i/>
+          <w:iCs/>
+          <w:sz w:val="24"/>
+        </w:rPr>
+        <w:t>customer</w:t>
+      </w:r>
+      <w:r>
+        <w:rPr>
+          <w:sz w:val="24"/>
+        </w:rPr>
+        <w:t xml:space="preserve"> use case sends the customer ID to the </w:t>
+      </w:r>
+      <w:r>
+        <w:rPr>
+          <w:sz w:val="24"/>
+        </w:rPr>
+        <w:fldChar w:fldCharType="begin"/>
+      </w:r>
+      <w:r>
+        <w:rPr>
+          <w:sz w:val="24"/>
+        </w:rPr>
+        <w:instrText xml:space="preserve"> XE "</w:instrText>
+      </w:r>
+      <w:r>
+        <w:instrText>Historical Society"</w:instrText>
+      </w:r>
+      <w:r>
+        <w:rPr>
+          <w:sz w:val="24"/>
+        </w:rPr>
+        <w:instrText xml:space="preserve"> </w:instrText>
+      </w:r>
+      <w:r>
+        <w:rPr>
+          <w:sz w:val="24"/>
+        </w:rPr>
+        <w:fldChar w:fldCharType="end"/>
+      </w:r>
+      <w:r>
+        <w:rPr>
+          <w:sz w:val="24"/>
+        </w:rPr>
+        <w:t xml:space="preserve"> Database</w:t>
+      </w:r>
+      <w:r>
+        <w:rPr>
+          <w:sz w:val="24"/>
+        </w:rPr>
+        <w:fldChar w:fldCharType="begin"/>
+      </w:r>
+      <w:r>
+        <w:rPr>
+          <w:sz w:val="24"/>
+        </w:rPr>
+        <w:instrText xml:space="preserve"> XE "</w:instrText>
+      </w:r>
+      <w:r>
+        <w:instrText>Database"</w:instrText>
+      </w:r>
+      <w:r>
+        <w:rPr>
+          <w:sz w:val="24"/>
+        </w:rPr>
+        <w:instrText xml:space="preserve"> </w:instrText>
+      </w:r>
+      <w:r>
+        <w:rPr>
+          <w:sz w:val="24"/>
+        </w:rPr>
+        <w:fldChar w:fldCharType="end"/>
+      </w:r>
+      <w:r>
+        <w:rPr>
+          <w:sz w:val="24"/>
+        </w:rPr>
+        <w:t xml:space="preserve"> and a Boolean is returned denoting membership status</w:t>
+      </w:r>
+      <w:r>
+        <w:rPr>
+          <w:sz w:val="24"/>
+        </w:rPr>
+        <w:fldChar w:fldCharType="begin"/>
+      </w:r>
+      <w:r>
+        <w:rPr>
+          <w:sz w:val="24"/>
+        </w:rPr>
+        <w:instrText xml:space="preserve"> XE "</w:instrText>
+      </w:r>
+      <w:r>
+        <w:instrText>Status"</w:instrText>
+      </w:r>
+      <w:r>
+        <w:rPr>
+          <w:sz w:val="24"/>
+        </w:rPr>
+        <w:instrText xml:space="preserve"> </w:instrText>
+      </w:r>
+      <w:r>
+        <w:rPr>
+          <w:sz w:val="24"/>
+        </w:rPr>
+        <w:fldChar w:fldCharType="end"/>
+      </w:r>
+      <w:proofErr w:type="gramStart"/>
+      <w:r>
+        <w:rPr>
+          <w:sz w:val="24"/>
+        </w:rPr>
+        <w:t>..</w:t>
+      </w:r>
+      <w:proofErr w:type="gramEnd"/>
+    </w:p>
+    <w:p>
+      <w:pPr>
+        <w:pStyle w:val="2"/>
+        <w:spacing w:line="480" w:lineRule="auto"/>
+        <w:rPr>
+          <w:rFonts w:ascii="Times New Roman" w:hAnsi="Times New Roman"/>
+        </w:rPr>
+      </w:pPr>
+      <w:bookmarkStart w:id="37" w:name="_Toc77487652"/>
+      <w:r>
+        <w:rPr>
+          <w:rFonts w:ascii="Times New Roman" w:hAnsi="Times New Roman"/>
+        </w:rPr>
+        <w:t>3.2</w:t>
+      </w:r>
+      <w:r>
+        <w:rPr>
+          <w:rFonts w:ascii="Times New Roman" w:hAnsi="Times New Roman"/>
+        </w:rPr>
+        <w:tab/>
+        <w:t>Functional Requirements</w:t>
+      </w:r>
+      <w:bookmarkEnd w:id="37"/>
+    </w:p>
+    <w:p>
+      <w:pPr>
+        <w:ind w:firstLine="720"/>
+        <w:rPr>
+          <w:sz w:val="24"/>
+        </w:rPr>
+      </w:pPr>
+      <w:r>
+        <w:rPr>
+          <w:sz w:val="24"/>
+        </w:rPr>
+        <w:t>The Logical Structure of the Data is contained in Section 3.3.1.</w:t>
+      </w:r>
+    </w:p>
+    <w:p>
+      <w:pPr>
+        <w:ind w:firstLine="720"/>
+        <w:rPr>
+          <w:sz w:val="24"/>
+        </w:rPr>
+      </w:pPr>
+    </w:p>
+    <w:p>
+      <w:pPr>
+        <w:pStyle w:val="3"/>
+        <w:jc w:val="left"/>
+      </w:pPr>
+      <w:bookmarkStart w:id="38" w:name="_Toc77487653"/>
+      <w:r>
+        <w:t>3.2.1</w:t>
+      </w:r>
+      <w:r>
+        <w:tab/>
+        <w:t xml:space="preserve">Search </w:t>
+      </w:r>
+      <w:bookmarkEnd w:id="38"/>
+      <w:r>
+        <w:t>DVD</w:t>
+      </w:r>
+      <w:r>
+        <w:fldChar w:fldCharType="begin"/>
+      </w:r>
+      <w:r>
+        <w:instrText xml:space="preserve"> XE "Article" </w:instrText>
+      </w:r>
+      <w:r>
+        <w:fldChar w:fldCharType="end"/>
+      </w:r>
+    </w:p>
+    <w:tbl>
+      <w:tblPr>
+        <w:tblW w:w="8370" w:type="dxa"/>
+        <w:tblInd w:w="288" w:type="dxa"/>
+        <w:tblBorders>
+          <w:top w:val="single" w:sz="4" w:space="0" w:color="auto"/>
+          <w:left w:val="single" w:sz="4" w:space="0" w:color="auto"/>
+          <w:bottom w:val="single" w:sz="4" w:space="0" w:color="auto"/>
+          <w:right w:val="single" w:sz="4" w:space="0" w:color="auto"/>
+          <w:insideH w:val="single" w:sz="4" w:space="0" w:color="auto"/>
+          <w:insideV w:val="single" w:sz="4" w:space="0" w:color="auto"/>
+        </w:tblBorders>
+        <w:tblLayout w:type="fixed"/>
+        <w:tblLook w:val="0000" w:firstRow="0" w:lastRow="0" w:firstColumn="0" w:lastColumn="0" w:noHBand="0" w:noVBand="0"/>
+      </w:tblPr>
+      <w:tblGrid>
+        <w:gridCol w:w="2070"/>
+        <w:gridCol w:w="6300"/>
+      </w:tblGrid>
+      <w:tr>
+        <w:tc>
+          <w:tcPr>
+            <w:tcW w:w="2070" w:type="dxa"/>
+          </w:tcPr>
+          <w:p>
+            <w:pPr>
+              <w:tabs>
+                <w:tab w:val="left" w:pos="0"/>
+              </w:tabs>
+              <w:suppressAutoHyphens/>
+              <w:rPr>
+                <w:b/>
+                <w:spacing w:val="-3"/>
+                <w:sz w:val="24"/>
+              </w:rPr>
+            </w:pPr>
+            <w:r>
+              <w:rPr>
+                <w:b/>
+                <w:spacing w:val="-3"/>
+                <w:sz w:val="24"/>
+              </w:rPr>
+              <w:t>Use Case Name</w:t>
+            </w:r>
+          </w:p>
+        </w:tc>
+        <w:tc>
+          <w:tcPr>
+            <w:tcW w:w="6300" w:type="dxa"/>
+          </w:tcPr>
+          <w:p>
+            <w:pPr>
+              <w:tabs>
+                <w:tab w:val="left" w:pos="0"/>
+              </w:tabs>
+              <w:suppressAutoHyphens/>
+              <w:rPr>
+                <w:spacing w:val="-3"/>
+                <w:sz w:val="24"/>
+              </w:rPr>
+            </w:pPr>
+            <w:r>
+              <w:rPr>
+                <w:spacing w:val="-3"/>
+                <w:sz w:val="24"/>
+              </w:rPr>
+              <w:t>Search DVD</w:t>
+            </w:r>
+            <w:r>
+              <w:rPr>
+                <w:spacing w:val="-3"/>
+                <w:sz w:val="24"/>
+              </w:rPr>
+              <w:fldChar w:fldCharType="begin"/>
+            </w:r>
+            <w:r>
+              <w:rPr>
+                <w:spacing w:val="-3"/>
+                <w:sz w:val="24"/>
+              </w:rPr>
+              <w:instrText xml:space="preserve"> XE "</w:instrText>
+            </w:r>
+            <w:r>
+              <w:instrText>Article"</w:instrText>
+            </w:r>
+            <w:r>
+              <w:rPr>
+                <w:spacing w:val="-3"/>
+                <w:sz w:val="24"/>
+              </w:rPr>
+              <w:instrText xml:space="preserve"> </w:instrText>
+            </w:r>
+            <w:r>
+              <w:rPr>
+                <w:spacing w:val="-3"/>
+                <w:sz w:val="24"/>
+              </w:rPr>
+              <w:fldChar w:fldCharType="end"/>
+            </w:r>
+          </w:p>
+        </w:tc>
+      </w:tr>
+      <w:tr>
+        <w:tc>
+          <w:tcPr>
+            <w:tcW w:w="2070" w:type="dxa"/>
+          </w:tcPr>
+          <w:p>
+            <w:pPr>
+              <w:tabs>
+                <w:tab w:val="left" w:pos="0"/>
+              </w:tabs>
+              <w:suppressAutoHyphens/>
+              <w:rPr>
+                <w:b/>
+                <w:spacing w:val="-3"/>
+                <w:sz w:val="24"/>
+              </w:rPr>
+            </w:pPr>
+            <w:r>
+              <w:rPr>
+                <w:b/>
+                <w:spacing w:val="-3"/>
+                <w:sz w:val="24"/>
+              </w:rPr>
+              <w:t>Trigger</w:t>
+            </w:r>
+          </w:p>
+        </w:tc>
+        <w:tc>
+          <w:tcPr>
+            <w:tcW w:w="6300" w:type="dxa"/>
+          </w:tcPr>
+          <w:p>
+            <w:pPr>
+              <w:tabs>
+                <w:tab w:val="left" w:pos="0"/>
+              </w:tabs>
+              <w:suppressAutoHyphens/>
+              <w:rPr>
+                <w:spacing w:val="-3"/>
+                <w:sz w:val="24"/>
+              </w:rPr>
+            </w:pPr>
+            <w:r>
+              <w:rPr>
+                <w:spacing w:val="-3"/>
+                <w:sz w:val="24"/>
+              </w:rPr>
+              <w:t>The customer access the Online lounge Website</w:t>
+            </w:r>
+          </w:p>
+        </w:tc>
+      </w:tr>
+      <w:tr>
+        <w:tc>
+          <w:tcPr>
+            <w:tcW w:w="2070" w:type="dxa"/>
+          </w:tcPr>
+          <w:p>
+            <w:pPr>
+              <w:tabs>
+                <w:tab w:val="left" w:pos="0"/>
+              </w:tabs>
+              <w:suppressAutoHyphens/>
+              <w:rPr>
+                <w:b/>
+                <w:spacing w:val="-3"/>
+                <w:sz w:val="24"/>
+              </w:rPr>
+            </w:pPr>
+            <w:r>
+              <w:rPr>
+                <w:b/>
+                <w:spacing w:val="-3"/>
+                <w:sz w:val="24"/>
+              </w:rPr>
+              <w:t>Precondition</w:t>
+            </w:r>
+          </w:p>
+        </w:tc>
+        <w:tc>
+          <w:tcPr>
+            <w:tcW w:w="6300" w:type="dxa"/>
+          </w:tcPr>
+          <w:p>
+            <w:pPr>
+              <w:tabs>
+                <w:tab w:val="left" w:pos="0"/>
+              </w:tabs>
+              <w:suppressAutoHyphens/>
+              <w:rPr>
+                <w:spacing w:val="-3"/>
+                <w:sz w:val="24"/>
+              </w:rPr>
+            </w:pPr>
+            <w:r>
+              <w:rPr>
+                <w:spacing w:val="-3"/>
+                <w:sz w:val="24"/>
+              </w:rPr>
+              <w:t>The Web is displayed with grids for searching</w:t>
+            </w:r>
+          </w:p>
+        </w:tc>
+      </w:tr>
+      <w:tr>
+        <w:tc>
+          <w:tcPr>
+            <w:tcW w:w="2070" w:type="dxa"/>
+          </w:tcPr>
+          <w:p>
+            <w:pPr>
+              <w:tabs>
+                <w:tab w:val="left" w:pos="0"/>
+              </w:tabs>
+              <w:suppressAutoHyphens/>
+              <w:rPr>
+                <w:b/>
+                <w:spacing w:val="-3"/>
+                <w:sz w:val="24"/>
+              </w:rPr>
+            </w:pPr>
+            <w:r>
+              <w:rPr>
+                <w:b/>
+                <w:spacing w:val="-3"/>
+                <w:sz w:val="24"/>
+              </w:rPr>
+              <w:t>Basic Path</w:t>
+            </w:r>
+          </w:p>
+        </w:tc>
+        <w:tc>
+          <w:tcPr>
+            <w:tcW w:w="6300" w:type="dxa"/>
+          </w:tcPr>
+          <w:p>
+            <w:pPr>
+              <w:numPr>
+                <w:ilvl w:val="0"/>
+                <w:numId w:val="22"/>
+              </w:numPr>
+              <w:tabs>
+                <w:tab w:val="left" w:pos="0"/>
+              </w:tabs>
+              <w:suppressAutoHyphens/>
+              <w:rPr>
+                <w:spacing w:val="-3"/>
+                <w:sz w:val="24"/>
+              </w:rPr>
+            </w:pPr>
+            <w:r>
+              <w:rPr>
+                <w:spacing w:val="-3"/>
+                <w:sz w:val="24"/>
+              </w:rPr>
+              <w:t>The customer chooses how to search the Web site. The choices are by name</w:t>
+            </w:r>
+            <w:r>
+              <w:rPr>
+                <w:spacing w:val="-3"/>
+                <w:sz w:val="24"/>
+              </w:rPr>
+              <w:fldChar w:fldCharType="begin"/>
+            </w:r>
+            <w:r>
+              <w:rPr>
+                <w:spacing w:val="-3"/>
+                <w:sz w:val="24"/>
+              </w:rPr>
+              <w:instrText xml:space="preserve"> XE "</w:instrText>
+            </w:r>
+            <w:r>
+              <w:instrText>Author"</w:instrText>
+            </w:r>
+            <w:r>
+              <w:rPr>
+                <w:spacing w:val="-3"/>
+                <w:sz w:val="24"/>
+              </w:rPr>
+              <w:instrText xml:space="preserve"> </w:instrText>
+            </w:r>
+            <w:r>
+              <w:rPr>
+                <w:spacing w:val="-3"/>
+                <w:sz w:val="24"/>
+              </w:rPr>
+              <w:fldChar w:fldCharType="end"/>
+            </w:r>
+            <w:r>
+              <w:rPr>
+                <w:spacing w:val="-3"/>
+                <w:sz w:val="24"/>
+              </w:rPr>
+              <w:t>, by Category</w:t>
+            </w:r>
+            <w:r>
+              <w:rPr>
+                <w:spacing w:val="-3"/>
+                <w:sz w:val="24"/>
+              </w:rPr>
+              <w:fldChar w:fldCharType="begin"/>
+            </w:r>
+            <w:r>
+              <w:rPr>
+                <w:spacing w:val="-3"/>
+                <w:sz w:val="24"/>
+              </w:rPr>
+              <w:instrText xml:space="preserve"> XE "</w:instrText>
+            </w:r>
+            <w:r>
+              <w:instrText>Category"</w:instrText>
+            </w:r>
+            <w:r>
+              <w:rPr>
+                <w:spacing w:val="-3"/>
+                <w:sz w:val="24"/>
+              </w:rPr>
+              <w:instrText xml:space="preserve"> </w:instrText>
+            </w:r>
+            <w:r>
+              <w:rPr>
+                <w:spacing w:val="-3"/>
+                <w:sz w:val="24"/>
+              </w:rPr>
+              <w:fldChar w:fldCharType="end"/>
+            </w:r>
+            <w:r>
+              <w:rPr>
+                <w:spacing w:val="-3"/>
+                <w:sz w:val="24"/>
+              </w:rPr>
+              <w:t>, by year, and by Keyword.</w:t>
+            </w:r>
+          </w:p>
+          <w:p>
+            <w:pPr>
+              <w:numPr>
+                <w:ilvl w:val="0"/>
+                <w:numId w:val="22"/>
+              </w:numPr>
+              <w:tabs>
+                <w:tab w:val="left" w:pos="0"/>
+              </w:tabs>
+              <w:suppressAutoHyphens/>
+              <w:rPr>
+                <w:spacing w:val="-3"/>
+                <w:sz w:val="24"/>
+              </w:rPr>
+            </w:pPr>
+            <w:r>
+              <w:rPr>
+                <w:spacing w:val="-3"/>
+                <w:sz w:val="24"/>
+              </w:rPr>
+              <w:t>If the search is by name</w:t>
+            </w:r>
+            <w:r>
+              <w:rPr>
+                <w:spacing w:val="-3"/>
+                <w:sz w:val="24"/>
+              </w:rPr>
+              <w:fldChar w:fldCharType="begin"/>
+            </w:r>
+            <w:r>
+              <w:rPr>
+                <w:spacing w:val="-3"/>
+                <w:sz w:val="24"/>
+              </w:rPr>
+              <w:instrText xml:space="preserve"> XE "</w:instrText>
+            </w:r>
+            <w:r>
+              <w:instrText>Author"</w:instrText>
+            </w:r>
+            <w:r>
+              <w:rPr>
+                <w:spacing w:val="-3"/>
+                <w:sz w:val="24"/>
+              </w:rPr>
+              <w:instrText xml:space="preserve"> </w:instrText>
+            </w:r>
+            <w:r>
+              <w:rPr>
+                <w:spacing w:val="-3"/>
+                <w:sz w:val="24"/>
+              </w:rPr>
+              <w:fldChar w:fldCharType="end"/>
+            </w:r>
+            <w:r>
+              <w:rPr>
+                <w:spacing w:val="-3"/>
+                <w:sz w:val="24"/>
+              </w:rPr>
+              <w:t>, the system creates and presents an alphabetical list of all names in the database</w:t>
+            </w:r>
+            <w:r>
+              <w:rPr>
+                <w:spacing w:val="-3"/>
+                <w:sz w:val="24"/>
+              </w:rPr>
+              <w:fldChar w:fldCharType="begin"/>
+            </w:r>
+            <w:r>
+              <w:rPr>
+                <w:spacing w:val="-3"/>
+                <w:sz w:val="24"/>
+              </w:rPr>
+              <w:instrText xml:space="preserve"> XE "</w:instrText>
+            </w:r>
+            <w:r>
+              <w:instrText>Database"</w:instrText>
+            </w:r>
+            <w:r>
+              <w:rPr>
+                <w:spacing w:val="-3"/>
+                <w:sz w:val="24"/>
+              </w:rPr>
+              <w:instrText xml:space="preserve"> </w:instrText>
+            </w:r>
+            <w:r>
+              <w:rPr>
+                <w:spacing w:val="-3"/>
+                <w:sz w:val="24"/>
+              </w:rPr>
+              <w:fldChar w:fldCharType="end"/>
+            </w:r>
+            <w:r>
+              <w:rPr>
+                <w:spacing w:val="-3"/>
+                <w:sz w:val="24"/>
+              </w:rPr>
+              <w:t>.</w:t>
+            </w:r>
+          </w:p>
+          <w:p>
+            <w:pPr>
+              <w:numPr>
+                <w:ilvl w:val="0"/>
+                <w:numId w:val="22"/>
+              </w:numPr>
+              <w:tabs>
+                <w:tab w:val="left" w:pos="0"/>
+              </w:tabs>
+              <w:suppressAutoHyphens/>
+              <w:rPr>
+                <w:spacing w:val="-3"/>
+                <w:sz w:val="24"/>
+              </w:rPr>
+            </w:pPr>
+            <w:r>
+              <w:rPr>
+                <w:spacing w:val="-3"/>
+                <w:sz w:val="24"/>
+              </w:rPr>
+              <w:t>The customer selects a DVD/CD</w:t>
+            </w:r>
+            <w:r>
+              <w:rPr>
+                <w:spacing w:val="-3"/>
+                <w:sz w:val="24"/>
+              </w:rPr>
+              <w:fldChar w:fldCharType="begin"/>
+            </w:r>
+            <w:r>
+              <w:rPr>
+                <w:spacing w:val="-3"/>
+                <w:sz w:val="24"/>
+              </w:rPr>
+              <w:instrText xml:space="preserve"> XE "</w:instrText>
+            </w:r>
+            <w:r>
+              <w:instrText>Author"</w:instrText>
+            </w:r>
+            <w:r>
+              <w:rPr>
+                <w:spacing w:val="-3"/>
+                <w:sz w:val="24"/>
+              </w:rPr>
+              <w:instrText xml:space="preserve"> </w:instrText>
+            </w:r>
+            <w:r>
+              <w:rPr>
+                <w:spacing w:val="-3"/>
+                <w:sz w:val="24"/>
+              </w:rPr>
+              <w:fldChar w:fldCharType="end"/>
+            </w:r>
+            <w:r>
+              <w:rPr>
+                <w:spacing w:val="-3"/>
+                <w:sz w:val="24"/>
+              </w:rPr>
+              <w:t>.</w:t>
+            </w:r>
+          </w:p>
+          <w:p>
+            <w:pPr>
+              <w:numPr>
+                <w:ilvl w:val="0"/>
+                <w:numId w:val="22"/>
+              </w:numPr>
+              <w:tabs>
+                <w:tab w:val="left" w:pos="0"/>
+              </w:tabs>
+              <w:suppressAutoHyphens/>
+              <w:rPr>
+                <w:spacing w:val="-3"/>
+                <w:sz w:val="24"/>
+              </w:rPr>
+            </w:pPr>
+            <w:r>
+              <w:rPr>
+                <w:spacing w:val="-3"/>
+                <w:sz w:val="24"/>
+              </w:rPr>
+              <w:t>The system displays the Abstract</w:t>
+            </w:r>
+            <w:r>
+              <w:rPr>
+                <w:spacing w:val="-3"/>
+                <w:sz w:val="24"/>
+              </w:rPr>
+              <w:fldChar w:fldCharType="begin"/>
+            </w:r>
+            <w:r>
+              <w:rPr>
+                <w:spacing w:val="-3"/>
+                <w:sz w:val="24"/>
+              </w:rPr>
+              <w:instrText xml:space="preserve"> XE "</w:instrText>
+            </w:r>
+            <w:r>
+              <w:instrText>Abstract"</w:instrText>
+            </w:r>
+            <w:r>
+              <w:rPr>
+                <w:spacing w:val="-3"/>
+                <w:sz w:val="24"/>
+              </w:rPr>
+              <w:instrText xml:space="preserve"> </w:instrText>
+            </w:r>
+            <w:r>
+              <w:rPr>
+                <w:spacing w:val="-3"/>
+                <w:sz w:val="24"/>
+              </w:rPr>
+              <w:fldChar w:fldCharType="end"/>
+            </w:r>
+            <w:r>
+              <w:rPr>
+                <w:spacing w:val="-3"/>
+                <w:sz w:val="24"/>
+              </w:rPr>
+              <w:t xml:space="preserve"> for the DVD</w:t>
+            </w:r>
+            <w:r>
+              <w:rPr>
+                <w:spacing w:val="-3"/>
+                <w:sz w:val="24"/>
+              </w:rPr>
+              <w:fldChar w:fldCharType="begin"/>
+            </w:r>
+            <w:r>
+              <w:rPr>
+                <w:spacing w:val="-3"/>
+                <w:sz w:val="24"/>
+              </w:rPr>
+              <w:instrText xml:space="preserve"> XE "</w:instrText>
+            </w:r>
+            <w:r>
+              <w:instrText>Article"</w:instrText>
+            </w:r>
+            <w:r>
+              <w:rPr>
+                <w:spacing w:val="-3"/>
+                <w:sz w:val="24"/>
+              </w:rPr>
+              <w:instrText xml:space="preserve"> </w:instrText>
+            </w:r>
+            <w:r>
+              <w:rPr>
+                <w:spacing w:val="-3"/>
+                <w:sz w:val="24"/>
+              </w:rPr>
+              <w:fldChar w:fldCharType="end"/>
+            </w:r>
+            <w:r>
+              <w:rPr>
+                <w:spacing w:val="-3"/>
+                <w:sz w:val="24"/>
+              </w:rPr>
+              <w:t>.</w:t>
+            </w:r>
+          </w:p>
+          <w:p>
+            <w:pPr>
+              <w:numPr>
+                <w:ilvl w:val="0"/>
+                <w:numId w:val="22"/>
+              </w:numPr>
+              <w:tabs>
+                <w:tab w:val="left" w:pos="0"/>
+              </w:tabs>
+              <w:suppressAutoHyphens/>
+              <w:rPr>
+                <w:spacing w:val="-3"/>
+                <w:sz w:val="24"/>
+              </w:rPr>
+            </w:pPr>
+            <w:r>
+              <w:rPr>
+                <w:spacing w:val="-3"/>
+                <w:sz w:val="24"/>
+              </w:rPr>
+              <w:t>The customer selects to by the DVD or to return to the DVDs list or to the previous list.</w:t>
+            </w:r>
+          </w:p>
+        </w:tc>
+      </w:tr>
+      <w:tr>
+        <w:tc>
+          <w:tcPr>
+            <w:tcW w:w="2070" w:type="dxa"/>
+          </w:tcPr>
+          <w:p>
+            <w:pPr>
+              <w:tabs>
+                <w:tab w:val="left" w:pos="0"/>
+              </w:tabs>
+              <w:suppressAutoHyphens/>
+              <w:rPr>
+                <w:b/>
+                <w:spacing w:val="-3"/>
+                <w:sz w:val="24"/>
+              </w:rPr>
+            </w:pPr>
+            <w:r>
+              <w:rPr>
+                <w:b/>
+                <w:spacing w:val="-3"/>
+                <w:sz w:val="24"/>
+              </w:rPr>
+              <w:t>Alternative Paths</w:t>
+            </w:r>
+          </w:p>
+        </w:tc>
+        <w:tc>
+          <w:tcPr>
+            <w:tcW w:w="6300" w:type="dxa"/>
+          </w:tcPr>
+          <w:p>
+            <w:pPr>
+              <w:tabs>
+                <w:tab w:val="left" w:pos="0"/>
+              </w:tabs>
+              <w:suppressAutoHyphens/>
+              <w:rPr>
+                <w:spacing w:val="-3"/>
+                <w:sz w:val="24"/>
+              </w:rPr>
+            </w:pPr>
+            <w:r>
+              <w:rPr>
+                <w:spacing w:val="-3"/>
+                <w:sz w:val="24"/>
+              </w:rPr>
+              <w:t>In step 2, if the customer selects to search by category</w:t>
+            </w:r>
+            <w:r>
+              <w:rPr>
+                <w:spacing w:val="-3"/>
+                <w:sz w:val="24"/>
+              </w:rPr>
+              <w:fldChar w:fldCharType="begin"/>
+            </w:r>
+            <w:r>
+              <w:rPr>
+                <w:spacing w:val="-3"/>
+                <w:sz w:val="24"/>
+              </w:rPr>
+              <w:instrText xml:space="preserve"> XE "</w:instrText>
+            </w:r>
+            <w:r>
+              <w:instrText>Category"</w:instrText>
+            </w:r>
+            <w:r>
+              <w:rPr>
+                <w:spacing w:val="-3"/>
+                <w:sz w:val="24"/>
+              </w:rPr>
+              <w:instrText xml:space="preserve"> </w:instrText>
+            </w:r>
+            <w:r>
+              <w:rPr>
+                <w:spacing w:val="-3"/>
+                <w:sz w:val="24"/>
+              </w:rPr>
+              <w:fldChar w:fldCharType="end"/>
+            </w:r>
+            <w:r>
+              <w:rPr>
+                <w:spacing w:val="-3"/>
+                <w:sz w:val="24"/>
+              </w:rPr>
+              <w:t>, the system creates and presents a list of all categories in the database</w:t>
+            </w:r>
+            <w:r>
+              <w:rPr>
+                <w:spacing w:val="-3"/>
+                <w:sz w:val="24"/>
+              </w:rPr>
+              <w:fldChar w:fldCharType="begin"/>
+            </w:r>
+            <w:r>
+              <w:rPr>
+                <w:spacing w:val="-3"/>
+                <w:sz w:val="24"/>
+              </w:rPr>
+              <w:instrText xml:space="preserve"> XE "</w:instrText>
+            </w:r>
+            <w:r>
+              <w:instrText>Database"</w:instrText>
+            </w:r>
+            <w:r>
+              <w:rPr>
+                <w:spacing w:val="-3"/>
+                <w:sz w:val="24"/>
+              </w:rPr>
+              <w:instrText xml:space="preserve"> </w:instrText>
+            </w:r>
+            <w:r>
+              <w:rPr>
+                <w:spacing w:val="-3"/>
+                <w:sz w:val="24"/>
+              </w:rPr>
+              <w:fldChar w:fldCharType="end"/>
+            </w:r>
+            <w:r>
+              <w:rPr>
+                <w:spacing w:val="-3"/>
+                <w:sz w:val="24"/>
+              </w:rPr>
+              <w:t>.</w:t>
+            </w:r>
+          </w:p>
+          <w:p>
+            <w:pPr>
+              <w:numPr>
+                <w:ilvl w:val="0"/>
+                <w:numId w:val="25"/>
+              </w:numPr>
+              <w:tabs>
+                <w:tab w:val="clear" w:pos="1080"/>
+                <w:tab w:val="left" w:pos="0"/>
+                <w:tab w:val="num" w:pos="432"/>
+              </w:tabs>
+              <w:suppressAutoHyphens/>
+              <w:ind w:left="432" w:firstLine="0"/>
+              <w:rPr>
+                <w:spacing w:val="-3"/>
+                <w:sz w:val="24"/>
+              </w:rPr>
+            </w:pPr>
+            <w:r>
+              <w:rPr>
+                <w:spacing w:val="-3"/>
+                <w:sz w:val="24"/>
+              </w:rPr>
+              <w:t>The customer selects a category</w:t>
+            </w:r>
+            <w:r>
+              <w:rPr>
+                <w:spacing w:val="-3"/>
+                <w:sz w:val="24"/>
+              </w:rPr>
+              <w:fldChar w:fldCharType="begin"/>
+            </w:r>
+            <w:r>
+              <w:rPr>
+                <w:spacing w:val="-3"/>
+                <w:sz w:val="24"/>
+              </w:rPr>
+              <w:instrText xml:space="preserve"> XE "</w:instrText>
+            </w:r>
+            <w:r>
+              <w:instrText>Category"</w:instrText>
+            </w:r>
+            <w:r>
+              <w:rPr>
+                <w:spacing w:val="-3"/>
+                <w:sz w:val="24"/>
+              </w:rPr>
+              <w:instrText xml:space="preserve"> </w:instrText>
+            </w:r>
+            <w:r>
+              <w:rPr>
+                <w:spacing w:val="-3"/>
+                <w:sz w:val="24"/>
+              </w:rPr>
+              <w:fldChar w:fldCharType="end"/>
+            </w:r>
+            <w:r>
+              <w:rPr>
+                <w:spacing w:val="-3"/>
+                <w:sz w:val="24"/>
+              </w:rPr>
+              <w:t>.</w:t>
+            </w:r>
+          </w:p>
+          <w:p>
+            <w:pPr>
+              <w:numPr>
+                <w:ilvl w:val="0"/>
+                <w:numId w:val="25"/>
+              </w:numPr>
+              <w:tabs>
+                <w:tab w:val="clear" w:pos="1080"/>
+                <w:tab w:val="left" w:pos="0"/>
+                <w:tab w:val="num" w:pos="432"/>
+              </w:tabs>
+              <w:suppressAutoHyphens/>
+              <w:ind w:left="432" w:firstLine="0"/>
+              <w:rPr>
+                <w:spacing w:val="-3"/>
+                <w:sz w:val="24"/>
+              </w:rPr>
+            </w:pPr>
+            <w:r>
+              <w:rPr>
+                <w:spacing w:val="-3"/>
+                <w:sz w:val="24"/>
+              </w:rPr>
+              <w:t>The system creates and presents a list of all DVDs in that category</w:t>
+            </w:r>
+            <w:r>
+              <w:rPr>
+                <w:spacing w:val="-3"/>
+                <w:sz w:val="24"/>
+              </w:rPr>
+              <w:fldChar w:fldCharType="begin"/>
+            </w:r>
+            <w:r>
+              <w:rPr>
+                <w:spacing w:val="-3"/>
+                <w:sz w:val="24"/>
+              </w:rPr>
+              <w:instrText xml:space="preserve"> XE "</w:instrText>
+            </w:r>
+            <w:r>
+              <w:instrText>Category"</w:instrText>
+            </w:r>
+            <w:r>
+              <w:rPr>
+                <w:spacing w:val="-3"/>
+                <w:sz w:val="24"/>
+              </w:rPr>
+              <w:instrText xml:space="preserve"> </w:instrText>
+            </w:r>
+            <w:r>
+              <w:rPr>
+                <w:spacing w:val="-3"/>
+                <w:sz w:val="24"/>
+              </w:rPr>
+              <w:fldChar w:fldCharType="end"/>
+            </w:r>
+            <w:r>
+              <w:rPr>
+                <w:spacing w:val="-3"/>
+                <w:sz w:val="24"/>
+              </w:rPr>
+              <w:t xml:space="preserve"> in the database</w:t>
+            </w:r>
+            <w:r>
+              <w:rPr>
+                <w:spacing w:val="-3"/>
+                <w:sz w:val="24"/>
+              </w:rPr>
+              <w:fldChar w:fldCharType="begin"/>
+            </w:r>
+            <w:r>
+              <w:rPr>
+                <w:spacing w:val="-3"/>
+                <w:sz w:val="24"/>
+              </w:rPr>
+              <w:instrText xml:space="preserve"> XE "</w:instrText>
+            </w:r>
+            <w:r>
+              <w:instrText>Database"</w:instrText>
+            </w:r>
+            <w:r>
+              <w:rPr>
+                <w:spacing w:val="-3"/>
+                <w:sz w:val="24"/>
+              </w:rPr>
+              <w:instrText xml:space="preserve"> </w:instrText>
+            </w:r>
+            <w:r>
+              <w:rPr>
+                <w:spacing w:val="-3"/>
+                <w:sz w:val="24"/>
+              </w:rPr>
+              <w:fldChar w:fldCharType="end"/>
+            </w:r>
+            <w:r>
+              <w:rPr>
+                <w:spacing w:val="-3"/>
+                <w:sz w:val="24"/>
+              </w:rPr>
+              <w:t>.</w:t>
+            </w:r>
+          </w:p>
+          <w:p>
+            <w:pPr>
+              <w:tabs>
+                <w:tab w:val="left" w:pos="0"/>
+              </w:tabs>
+              <w:suppressAutoHyphens/>
+              <w:rPr>
+                <w:spacing w:val="-3"/>
+                <w:sz w:val="24"/>
+              </w:rPr>
+            </w:pPr>
+            <w:r>
+              <w:rPr>
+                <w:spacing w:val="-3"/>
+                <w:sz w:val="24"/>
+              </w:rPr>
+              <w:t>In step 2, if the Reader</w:t>
+            </w:r>
+            <w:r>
+              <w:rPr>
+                <w:spacing w:val="-3"/>
+                <w:sz w:val="24"/>
+              </w:rPr>
+              <w:fldChar w:fldCharType="begin"/>
+            </w:r>
+            <w:r>
+              <w:rPr>
+                <w:spacing w:val="-3"/>
+                <w:sz w:val="24"/>
+              </w:rPr>
+              <w:instrText xml:space="preserve"> XE "</w:instrText>
+            </w:r>
+            <w:r>
+              <w:instrText>Reader"</w:instrText>
+            </w:r>
+            <w:r>
+              <w:rPr>
+                <w:spacing w:val="-3"/>
+                <w:sz w:val="24"/>
+              </w:rPr>
+              <w:instrText xml:space="preserve"> </w:instrText>
+            </w:r>
+            <w:r>
+              <w:rPr>
+                <w:spacing w:val="-3"/>
+                <w:sz w:val="24"/>
+              </w:rPr>
+              <w:fldChar w:fldCharType="end"/>
+            </w:r>
+            <w:r>
+              <w:rPr>
+                <w:spacing w:val="-3"/>
+                <w:sz w:val="24"/>
+              </w:rPr>
+              <w:t xml:space="preserve"> selects to search by keyword, the system presents a dialog box to enter the keyword or phrase.</w:t>
+            </w:r>
+          </w:p>
+          <w:p>
+            <w:pPr>
+              <w:numPr>
+                <w:ilvl w:val="0"/>
+                <w:numId w:val="26"/>
+              </w:numPr>
+              <w:tabs>
+                <w:tab w:val="clear" w:pos="1080"/>
+                <w:tab w:val="left" w:pos="0"/>
+              </w:tabs>
+              <w:suppressAutoHyphens/>
+              <w:ind w:hanging="648"/>
+              <w:rPr>
+                <w:spacing w:val="-3"/>
+                <w:sz w:val="24"/>
+              </w:rPr>
+            </w:pPr>
+            <w:r>
+              <w:rPr>
+                <w:spacing w:val="-3"/>
+                <w:sz w:val="24"/>
+              </w:rPr>
+              <w:t>The customer enters a keyword or phrase.</w:t>
+            </w:r>
+          </w:p>
+          <w:p>
+            <w:pPr>
+              <w:numPr>
+                <w:ilvl w:val="0"/>
+                <w:numId w:val="26"/>
+              </w:numPr>
+              <w:tabs>
+                <w:tab w:val="clear" w:pos="1080"/>
+                <w:tab w:val="left" w:pos="0"/>
+              </w:tabs>
+              <w:suppressAutoHyphens/>
+              <w:ind w:left="432" w:firstLine="0"/>
+              <w:rPr>
+                <w:spacing w:val="-3"/>
+                <w:sz w:val="24"/>
+              </w:rPr>
+            </w:pPr>
+            <w:r>
+              <w:rPr>
+                <w:spacing w:val="-3"/>
+                <w:sz w:val="24"/>
+              </w:rPr>
+              <w:lastRenderedPageBreak/>
+              <w:t>The system searches the Abstracts for all DVDs with that keyword or phrase and creates and presents a list of all such DVDs in the database</w:t>
+            </w:r>
+          </w:p>
+        </w:tc>
+      </w:tr>
+      <w:tr>
+        <w:tc>
+          <w:tcPr>
+            <w:tcW w:w="2070" w:type="dxa"/>
+          </w:tcPr>
+          <w:p>
+            <w:pPr>
+              <w:tabs>
+                <w:tab w:val="left" w:pos="0"/>
+              </w:tabs>
+              <w:suppressAutoHyphens/>
+              <w:rPr>
+                <w:b/>
+                <w:spacing w:val="-3"/>
+                <w:sz w:val="24"/>
+              </w:rPr>
+            </w:pPr>
+            <w:proofErr w:type="spellStart"/>
+            <w:r>
+              <w:rPr>
+                <w:b/>
+                <w:spacing w:val="-3"/>
+                <w:sz w:val="24"/>
+              </w:rPr>
+              <w:lastRenderedPageBreak/>
+              <w:t>Postcondition</w:t>
+            </w:r>
+            <w:proofErr w:type="spellEnd"/>
+          </w:p>
+        </w:tc>
+        <w:tc>
+          <w:tcPr>
+            <w:tcW w:w="6300" w:type="dxa"/>
+          </w:tcPr>
+          <w:p>
+            <w:pPr>
+              <w:tabs>
+                <w:tab w:val="left" w:pos="0"/>
+              </w:tabs>
+              <w:suppressAutoHyphens/>
+              <w:rPr>
+                <w:spacing w:val="-3"/>
+                <w:sz w:val="24"/>
+              </w:rPr>
+            </w:pPr>
+            <w:r>
+              <w:rPr>
+                <w:spacing w:val="-3"/>
+                <w:sz w:val="24"/>
+              </w:rPr>
+              <w:t>The selected DVDs is added to the Customer</w:t>
+            </w:r>
+            <w:r>
+              <w:rPr>
+                <w:spacing w:val="-3"/>
+                <w:sz w:val="24"/>
+              </w:rPr>
+              <w:t xml:space="preserve"> digital bag</w:t>
+            </w:r>
+            <w:r>
+              <w:rPr>
+                <w:spacing w:val="-3"/>
+                <w:sz w:val="24"/>
+              </w:rPr>
+              <w:t xml:space="preserve">. </w:t>
+            </w:r>
+          </w:p>
+        </w:tc>
+      </w:tr>
+      <w:tr>
+        <w:tc>
+          <w:tcPr>
+            <w:tcW w:w="2070" w:type="dxa"/>
+          </w:tcPr>
+          <w:p>
+            <w:pPr>
+              <w:tabs>
+                <w:tab w:val="left" w:pos="0"/>
+              </w:tabs>
+              <w:suppressAutoHyphens/>
+              <w:rPr>
+                <w:b/>
+                <w:spacing w:val="-3"/>
+                <w:sz w:val="24"/>
+              </w:rPr>
+            </w:pPr>
+            <w:r>
+              <w:rPr>
+                <w:b/>
+                <w:spacing w:val="-3"/>
+                <w:sz w:val="24"/>
+              </w:rPr>
+              <w:t>Exception Paths</w:t>
+            </w:r>
+          </w:p>
+        </w:tc>
+        <w:tc>
+          <w:tcPr>
+            <w:tcW w:w="6300" w:type="dxa"/>
+          </w:tcPr>
+          <w:p>
+            <w:pPr>
+              <w:tabs>
+                <w:tab w:val="left" w:pos="0"/>
+              </w:tabs>
+              <w:suppressAutoHyphens/>
+              <w:rPr>
+                <w:spacing w:val="-3"/>
+                <w:sz w:val="24"/>
+              </w:rPr>
+            </w:pPr>
+            <w:r>
+              <w:rPr>
+                <w:spacing w:val="-3"/>
+                <w:sz w:val="24"/>
+              </w:rPr>
+              <w:t>The Customer may abandon the search at any time.</w:t>
+            </w:r>
+          </w:p>
+        </w:tc>
+      </w:tr>
+      <w:tr>
+        <w:tc>
+          <w:tcPr>
+            <w:tcW w:w="2070" w:type="dxa"/>
+          </w:tcPr>
+          <w:p>
+            <w:pPr>
+              <w:tabs>
+                <w:tab w:val="left" w:pos="0"/>
+              </w:tabs>
+              <w:suppressAutoHyphens/>
+              <w:rPr>
+                <w:b/>
+                <w:spacing w:val="-3"/>
+                <w:sz w:val="24"/>
+              </w:rPr>
+            </w:pPr>
+            <w:r>
+              <w:rPr>
+                <w:b/>
+                <w:spacing w:val="-3"/>
+                <w:sz w:val="24"/>
+              </w:rPr>
+              <w:t>Other</w:t>
+            </w:r>
+          </w:p>
+        </w:tc>
+        <w:tc>
+          <w:tcPr>
+            <w:tcW w:w="6300" w:type="dxa"/>
+          </w:tcPr>
+          <w:p>
+            <w:pPr>
+              <w:tabs>
+                <w:tab w:val="left" w:pos="0"/>
+              </w:tabs>
+              <w:suppressAutoHyphens/>
+              <w:rPr>
+                <w:spacing w:val="-3"/>
+                <w:sz w:val="24"/>
+              </w:rPr>
+            </w:pPr>
+            <w:r>
+              <w:rPr>
+                <w:spacing w:val="-3"/>
+                <w:sz w:val="24"/>
+              </w:rPr>
+              <w:t>The categories</w:t>
+            </w:r>
+            <w:r>
+              <w:rPr>
+                <w:spacing w:val="-3"/>
+                <w:sz w:val="24"/>
+              </w:rPr>
+              <w:fldChar w:fldCharType="begin"/>
+            </w:r>
+            <w:r>
+              <w:rPr>
+                <w:spacing w:val="-3"/>
+                <w:sz w:val="24"/>
+              </w:rPr>
+              <w:instrText xml:space="preserve"> XE "</w:instrText>
+            </w:r>
+            <w:r>
+              <w:instrText>Category"</w:instrText>
+            </w:r>
+            <w:r>
+              <w:rPr>
+                <w:spacing w:val="-3"/>
+                <w:sz w:val="24"/>
+              </w:rPr>
+              <w:instrText xml:space="preserve"> </w:instrText>
+            </w:r>
+            <w:r>
+              <w:rPr>
+                <w:spacing w:val="-3"/>
+                <w:sz w:val="24"/>
+              </w:rPr>
+              <w:fldChar w:fldCharType="end"/>
+            </w:r>
+            <w:r>
+              <w:rPr>
+                <w:spacing w:val="-3"/>
+                <w:sz w:val="24"/>
+              </w:rPr>
+              <w:t xml:space="preserve"> list is generated from the information provided when DVD are published.</w:t>
+            </w:r>
+            <w:r>
+              <w:rPr>
+                <w:spacing w:val="-3"/>
+                <w:sz w:val="24"/>
+              </w:rPr>
+              <w:fldChar w:fldCharType="begin"/>
+            </w:r>
+            <w:r>
+              <w:rPr>
+                <w:spacing w:val="-3"/>
+                <w:sz w:val="24"/>
+              </w:rPr>
+              <w:instrText xml:space="preserve"> XE "</w:instrText>
+            </w:r>
+            <w:r>
+              <w:instrText>Database"</w:instrText>
+            </w:r>
+            <w:r>
+              <w:rPr>
+                <w:spacing w:val="-3"/>
+                <w:sz w:val="24"/>
+              </w:rPr>
+              <w:instrText xml:space="preserve"> </w:instrText>
+            </w:r>
+            <w:r>
+              <w:rPr>
+                <w:spacing w:val="-3"/>
+                <w:sz w:val="24"/>
+              </w:rPr>
+              <w:fldChar w:fldCharType="end"/>
+            </w:r>
+          </w:p>
+        </w:tc>
+      </w:tr>
+    </w:tbl>
+    <w:p>
+      <w:pPr>
+        <w:rPr>
+          <w:sz w:val="24"/>
+        </w:rPr>
+      </w:pPr>
+    </w:p>
+    <w:p>
+      <w:pPr>
+        <w:pStyle w:val="3"/>
+        <w:jc w:val="left"/>
+        <w:rPr>
+          <w:sz w:val="24"/>
+        </w:rPr>
+      </w:pPr>
+      <w:bookmarkStart w:id="39" w:name="_Toc77487654"/>
+      <w:r>
+        <w:t>3.2.2</w:t>
+      </w:r>
+      <w:r>
+        <w:tab/>
+        <w:t>Communicate</w:t>
+      </w:r>
+      <w:bookmarkEnd w:id="39"/>
+    </w:p>
+    <w:tbl>
+      <w:tblPr>
+        <w:tblW w:w="8370" w:type="dxa"/>
+        <w:tblInd w:w="288" w:type="dxa"/>
+        <w:tblBorders>
+          <w:top w:val="single" w:sz="4" w:space="0" w:color="auto"/>
+          <w:left w:val="single" w:sz="4" w:space="0" w:color="auto"/>
+          <w:bottom w:val="single" w:sz="4" w:space="0" w:color="auto"/>
+          <w:right w:val="single" w:sz="4" w:space="0" w:color="auto"/>
+          <w:insideH w:val="single" w:sz="4" w:space="0" w:color="auto"/>
+          <w:insideV w:val="single" w:sz="4" w:space="0" w:color="auto"/>
+        </w:tblBorders>
+        <w:tblLayout w:type="fixed"/>
+        <w:tblLook w:val="0000" w:firstRow="0" w:lastRow="0" w:firstColumn="0" w:lastColumn="0" w:noHBand="0" w:noVBand="0"/>
+      </w:tblPr>
+      <w:tblGrid>
+        <w:gridCol w:w="2070"/>
+        <w:gridCol w:w="6300"/>
+      </w:tblGrid>
+      <w:tr>
+        <w:tc>
+          <w:tcPr>
+            <w:tcW w:w="2070" w:type="dxa"/>
+          </w:tcPr>
+          <w:p>
+            <w:pPr>
+              <w:tabs>
+                <w:tab w:val="left" w:pos="0"/>
+              </w:tabs>
+              <w:suppressAutoHyphens/>
+              <w:rPr>
+                <w:b/>
+                <w:spacing w:val="-3"/>
+                <w:sz w:val="24"/>
+              </w:rPr>
+            </w:pPr>
+            <w:r>
+              <w:rPr>
+                <w:b/>
+                <w:spacing w:val="-3"/>
+                <w:sz w:val="24"/>
+              </w:rPr>
+              <w:t>Use Case Name</w:t>
+            </w:r>
+          </w:p>
+        </w:tc>
+        <w:tc>
+          <w:tcPr>
+            <w:tcW w:w="6300" w:type="dxa"/>
+          </w:tcPr>
+          <w:p>
+            <w:pPr>
+              <w:tabs>
+                <w:tab w:val="left" w:pos="0"/>
+              </w:tabs>
+              <w:suppressAutoHyphens/>
+              <w:rPr>
+                <w:spacing w:val="-3"/>
+                <w:sz w:val="24"/>
+              </w:rPr>
+            </w:pPr>
+            <w:r>
+              <w:rPr>
+                <w:spacing w:val="-3"/>
+                <w:sz w:val="24"/>
+              </w:rPr>
+              <w:t>Communicate</w:t>
+            </w:r>
+          </w:p>
+        </w:tc>
+      </w:tr>
+      <w:tr>
+        <w:tc>
+          <w:tcPr>
+            <w:tcW w:w="2070" w:type="dxa"/>
+          </w:tcPr>
+          <w:p>
+            <w:pPr>
+              <w:tabs>
+                <w:tab w:val="left" w:pos="0"/>
+              </w:tabs>
+              <w:suppressAutoHyphens/>
+              <w:rPr>
+                <w:b/>
+                <w:spacing w:val="-3"/>
+                <w:sz w:val="24"/>
+              </w:rPr>
+            </w:pPr>
+            <w:r>
+              <w:rPr>
+                <w:b/>
+                <w:spacing w:val="-3"/>
+                <w:sz w:val="24"/>
+              </w:rPr>
+              <w:t>Trigger</w:t>
+            </w:r>
+          </w:p>
+        </w:tc>
+        <w:tc>
+          <w:tcPr>
+            <w:tcW w:w="6300" w:type="dxa"/>
+          </w:tcPr>
+          <w:p>
+            <w:pPr>
+              <w:tabs>
+                <w:tab w:val="left" w:pos="0"/>
+              </w:tabs>
+              <w:suppressAutoHyphens/>
+              <w:rPr>
+                <w:spacing w:val="-3"/>
+                <w:sz w:val="24"/>
+              </w:rPr>
+            </w:pPr>
+            <w:r>
+              <w:rPr>
+                <w:spacing w:val="-3"/>
+                <w:sz w:val="24"/>
+              </w:rPr>
+              <w:t>The user</w:t>
+            </w:r>
+            <w:r>
+              <w:rPr>
+                <w:spacing w:val="-3"/>
+                <w:sz w:val="24"/>
+              </w:rPr>
+              <w:fldChar w:fldCharType="begin"/>
+            </w:r>
+            <w:r>
+              <w:rPr>
+                <w:spacing w:val="-3"/>
+                <w:sz w:val="24"/>
+              </w:rPr>
+              <w:instrText xml:space="preserve"> XE "</w:instrText>
+            </w:r>
+            <w:r>
+              <w:instrText>User"</w:instrText>
+            </w:r>
+            <w:r>
+              <w:rPr>
+                <w:spacing w:val="-3"/>
+                <w:sz w:val="24"/>
+              </w:rPr>
+              <w:instrText xml:space="preserve"> </w:instrText>
+            </w:r>
+            <w:r>
+              <w:rPr>
+                <w:spacing w:val="-3"/>
+                <w:sz w:val="24"/>
+              </w:rPr>
+              <w:fldChar w:fldCharType="end"/>
+            </w:r>
+            <w:r>
+              <w:rPr>
+                <w:spacing w:val="-3"/>
+                <w:sz w:val="24"/>
+              </w:rPr>
+              <w:t xml:space="preserve"> selects a </w:t>
+            </w:r>
+            <w:r>
+              <w:rPr>
+                <w:i/>
+                <w:iCs/>
+                <w:spacing w:val="-3"/>
+                <w:sz w:val="24"/>
+              </w:rPr>
+              <w:t>mailto</w:t>
+            </w:r>
+            <w:r>
+              <w:rPr>
+                <w:spacing w:val="-3"/>
+                <w:sz w:val="24"/>
+              </w:rPr>
+              <w:t xml:space="preserve"> link.</w:t>
+            </w:r>
+          </w:p>
+        </w:tc>
+      </w:tr>
+      <w:tr>
+        <w:tc>
+          <w:tcPr>
+            <w:tcW w:w="2070" w:type="dxa"/>
+          </w:tcPr>
+          <w:p>
+            <w:pPr>
+              <w:tabs>
+                <w:tab w:val="left" w:pos="0"/>
+              </w:tabs>
+              <w:suppressAutoHyphens/>
+              <w:rPr>
+                <w:b/>
+                <w:spacing w:val="-3"/>
+                <w:sz w:val="24"/>
+              </w:rPr>
+            </w:pPr>
+            <w:r>
+              <w:rPr>
+                <w:b/>
+                <w:spacing w:val="-3"/>
+                <w:sz w:val="24"/>
+              </w:rPr>
+              <w:t>Precondition</w:t>
+            </w:r>
+          </w:p>
+        </w:tc>
+        <w:tc>
+          <w:tcPr>
+            <w:tcW w:w="6300" w:type="dxa"/>
+          </w:tcPr>
+          <w:p>
+            <w:pPr>
+              <w:tabs>
+                <w:tab w:val="left" w:pos="0"/>
+              </w:tabs>
+              <w:suppressAutoHyphens/>
+              <w:rPr>
+                <w:spacing w:val="-3"/>
+                <w:sz w:val="24"/>
+              </w:rPr>
+            </w:pPr>
+            <w:r>
+              <w:rPr>
+                <w:spacing w:val="-3"/>
+                <w:sz w:val="24"/>
+              </w:rPr>
+              <w:t>The user</w:t>
+            </w:r>
+            <w:r>
+              <w:rPr>
+                <w:spacing w:val="-3"/>
+                <w:sz w:val="24"/>
+              </w:rPr>
+              <w:fldChar w:fldCharType="begin"/>
+            </w:r>
+            <w:r>
+              <w:rPr>
+                <w:spacing w:val="-3"/>
+                <w:sz w:val="24"/>
+              </w:rPr>
+              <w:instrText xml:space="preserve"> XE "</w:instrText>
+            </w:r>
+            <w:r>
+              <w:instrText>User"</w:instrText>
+            </w:r>
+            <w:r>
+              <w:rPr>
+                <w:spacing w:val="-3"/>
+                <w:sz w:val="24"/>
+              </w:rPr>
+              <w:instrText xml:space="preserve"> </w:instrText>
+            </w:r>
+            <w:r>
+              <w:rPr>
+                <w:spacing w:val="-3"/>
+                <w:sz w:val="24"/>
+              </w:rPr>
+              <w:fldChar w:fldCharType="end"/>
+            </w:r>
+            <w:r>
+              <w:rPr>
+                <w:spacing w:val="-3"/>
+                <w:sz w:val="24"/>
+              </w:rPr>
+              <w:t xml:space="preserve"> is on the </w:t>
+            </w:r>
+            <w:r>
+              <w:rPr>
+                <w:i/>
+                <w:iCs/>
+                <w:spacing w:val="-3"/>
+                <w:sz w:val="24"/>
+              </w:rPr>
+              <w:t>Communicate</w:t>
+            </w:r>
+            <w:r>
+              <w:rPr>
+                <w:spacing w:val="-3"/>
+                <w:sz w:val="24"/>
+              </w:rPr>
+              <w:t xml:space="preserve"> page linked from the Online lounge website main page. </w:t>
+            </w:r>
+          </w:p>
+        </w:tc>
+      </w:tr>
+      <w:tr>
+        <w:tc>
+          <w:tcPr>
+            <w:tcW w:w="2070" w:type="dxa"/>
+          </w:tcPr>
+          <w:p>
+            <w:pPr>
+              <w:tabs>
+                <w:tab w:val="left" w:pos="0"/>
+              </w:tabs>
+              <w:suppressAutoHyphens/>
+              <w:rPr>
+                <w:b/>
+                <w:spacing w:val="-3"/>
+                <w:sz w:val="24"/>
+              </w:rPr>
+            </w:pPr>
+            <w:r>
+              <w:rPr>
+                <w:b/>
+                <w:spacing w:val="-3"/>
+                <w:sz w:val="24"/>
+              </w:rPr>
+              <w:t>Basic Path</w:t>
+            </w:r>
+          </w:p>
+        </w:tc>
+        <w:tc>
+          <w:tcPr>
+            <w:tcW w:w="6300" w:type="dxa"/>
+          </w:tcPr>
+          <w:p>
+            <w:pPr>
+              <w:tabs>
+                <w:tab w:val="left" w:pos="0"/>
+              </w:tabs>
+              <w:suppressAutoHyphens/>
+              <w:rPr>
+                <w:spacing w:val="-3"/>
+                <w:sz w:val="24"/>
+              </w:rPr>
+            </w:pPr>
+            <w:r>
+              <w:rPr>
+                <w:spacing w:val="-3"/>
+                <w:sz w:val="24"/>
+              </w:rPr>
+              <w:t xml:space="preserve">This use case uses the </w:t>
+            </w:r>
+            <w:proofErr w:type="spellStart"/>
+            <w:r>
+              <w:rPr>
+                <w:i/>
+                <w:iCs/>
+                <w:spacing w:val="-3"/>
+                <w:sz w:val="24"/>
+              </w:rPr>
+              <w:t>mailto</w:t>
+            </w:r>
+            <w:proofErr w:type="spellEnd"/>
+            <w:r>
+              <w:rPr>
+                <w:spacing w:val="-3"/>
+                <w:sz w:val="24"/>
+              </w:rPr>
+              <w:t xml:space="preserve"> HTML tag. This invokes the client email facility.</w:t>
+            </w:r>
+          </w:p>
+        </w:tc>
+      </w:tr>
+      <w:tr>
+        <w:tc>
+          <w:tcPr>
+            <w:tcW w:w="2070" w:type="dxa"/>
+          </w:tcPr>
+          <w:p>
+            <w:pPr>
+              <w:tabs>
+                <w:tab w:val="left" w:pos="0"/>
+              </w:tabs>
+              <w:suppressAutoHyphens/>
+              <w:rPr>
+                <w:b/>
+                <w:spacing w:val="-3"/>
+                <w:sz w:val="24"/>
+              </w:rPr>
+            </w:pPr>
+            <w:r>
+              <w:rPr>
+                <w:b/>
+                <w:spacing w:val="-3"/>
+                <w:sz w:val="24"/>
+              </w:rPr>
+              <w:t>Alternative Paths</w:t>
+            </w:r>
+          </w:p>
+        </w:tc>
+        <w:tc>
+          <w:tcPr>
+            <w:tcW w:w="6300" w:type="dxa"/>
+          </w:tcPr>
+          <w:p>
+            <w:pPr>
+              <w:tabs>
+                <w:tab w:val="left" w:pos="0"/>
+              </w:tabs>
+              <w:suppressAutoHyphens/>
+              <w:rPr>
+                <w:spacing w:val="-3"/>
+                <w:sz w:val="24"/>
+              </w:rPr>
+            </w:pPr>
+            <w:r>
+              <w:rPr>
+                <w:spacing w:val="-3"/>
+                <w:sz w:val="24"/>
+              </w:rPr>
+              <w:t>If the user</w:t>
+            </w:r>
+            <w:r>
+              <w:rPr>
+                <w:spacing w:val="-3"/>
+                <w:sz w:val="24"/>
+              </w:rPr>
+              <w:fldChar w:fldCharType="begin"/>
+            </w:r>
+            <w:r>
+              <w:rPr>
+                <w:spacing w:val="-3"/>
+                <w:sz w:val="24"/>
+              </w:rPr>
+              <w:instrText xml:space="preserve"> XE "</w:instrText>
+            </w:r>
+            <w:r>
+              <w:instrText>User"</w:instrText>
+            </w:r>
+            <w:r>
+              <w:rPr>
+                <w:spacing w:val="-3"/>
+                <w:sz w:val="24"/>
+              </w:rPr>
+              <w:instrText xml:space="preserve"> </w:instrText>
+            </w:r>
+            <w:r>
+              <w:rPr>
+                <w:spacing w:val="-3"/>
+                <w:sz w:val="24"/>
+              </w:rPr>
+              <w:fldChar w:fldCharType="end"/>
+            </w:r>
+            <w:r>
+              <w:rPr>
+                <w:spacing w:val="-3"/>
+                <w:sz w:val="24"/>
+              </w:rPr>
+              <w:t xml:space="preserve"> prefers to use his or her own email directly, sufficient information will be contained on the Web page to do so. </w:t>
+            </w:r>
+          </w:p>
+        </w:tc>
+      </w:tr>
+      <w:tr>
+        <w:tc>
+          <w:tcPr>
+            <w:tcW w:w="2070" w:type="dxa"/>
+          </w:tcPr>
+          <w:p>
+            <w:pPr>
+              <w:tabs>
+                <w:tab w:val="left" w:pos="0"/>
+              </w:tabs>
+              <w:suppressAutoHyphens/>
+              <w:rPr>
+                <w:b/>
+                <w:spacing w:val="-3"/>
+                <w:sz w:val="24"/>
+              </w:rPr>
+            </w:pPr>
+            <w:proofErr w:type="spellStart"/>
+            <w:r>
+              <w:rPr>
+                <w:b/>
+                <w:spacing w:val="-3"/>
+                <w:sz w:val="24"/>
+              </w:rPr>
+              <w:t>Postcondition</w:t>
+            </w:r>
+            <w:proofErr w:type="spellEnd"/>
+          </w:p>
+        </w:tc>
+        <w:tc>
+          <w:tcPr>
+            <w:tcW w:w="6300" w:type="dxa"/>
+          </w:tcPr>
+          <w:p>
+            <w:pPr>
+              <w:tabs>
+                <w:tab w:val="left" w:pos="0"/>
+              </w:tabs>
+              <w:suppressAutoHyphens/>
+              <w:rPr>
+                <w:spacing w:val="-3"/>
+                <w:sz w:val="24"/>
+              </w:rPr>
+            </w:pPr>
+            <w:r>
+              <w:rPr>
+                <w:spacing w:val="-3"/>
+                <w:sz w:val="24"/>
+              </w:rPr>
+              <w:t>The message is sent.</w:t>
+            </w:r>
+          </w:p>
+        </w:tc>
+      </w:tr>
+      <w:tr>
+        <w:tc>
+          <w:tcPr>
+            <w:tcW w:w="2070" w:type="dxa"/>
+          </w:tcPr>
+          <w:p>
+            <w:pPr>
+              <w:tabs>
+                <w:tab w:val="left" w:pos="0"/>
+              </w:tabs>
+              <w:suppressAutoHyphens/>
+              <w:rPr>
+                <w:b/>
+                <w:spacing w:val="-3"/>
+                <w:sz w:val="24"/>
+              </w:rPr>
+            </w:pPr>
+            <w:r>
+              <w:rPr>
+                <w:b/>
+                <w:spacing w:val="-3"/>
+                <w:sz w:val="24"/>
+              </w:rPr>
+              <w:t>Exception Paths</w:t>
+            </w:r>
+          </w:p>
+        </w:tc>
+        <w:tc>
+          <w:tcPr>
+            <w:tcW w:w="6300" w:type="dxa"/>
+          </w:tcPr>
+          <w:p>
+            <w:pPr>
+              <w:tabs>
+                <w:tab w:val="left" w:pos="0"/>
+              </w:tabs>
+              <w:suppressAutoHyphens/>
+              <w:rPr>
+                <w:spacing w:val="-3"/>
+                <w:sz w:val="24"/>
+              </w:rPr>
+            </w:pPr>
+            <w:r>
+              <w:rPr>
+                <w:spacing w:val="-3"/>
+                <w:sz w:val="24"/>
+              </w:rPr>
+              <w:t xml:space="preserve">The attempt may be abandoned at any time. </w:t>
+            </w:r>
+          </w:p>
+        </w:tc>
+      </w:tr>
+      <w:tr>
+        <w:tc>
+          <w:tcPr>
+            <w:tcW w:w="2070" w:type="dxa"/>
+          </w:tcPr>
+          <w:p>
+            <w:pPr>
+              <w:tabs>
+                <w:tab w:val="left" w:pos="0"/>
+              </w:tabs>
+              <w:suppressAutoHyphens/>
+              <w:rPr>
+                <w:b/>
+                <w:spacing w:val="-3"/>
+                <w:sz w:val="24"/>
+              </w:rPr>
+            </w:pPr>
+            <w:r>
+              <w:rPr>
+                <w:b/>
+                <w:spacing w:val="-3"/>
+                <w:sz w:val="24"/>
+              </w:rPr>
+              <w:t>Other</w:t>
+            </w:r>
+          </w:p>
+        </w:tc>
+        <w:tc>
+          <w:tcPr>
+            <w:tcW w:w="6300" w:type="dxa"/>
+          </w:tcPr>
+          <w:p>
+            <w:pPr>
+              <w:tabs>
+                <w:tab w:val="left" w:pos="0"/>
+              </w:tabs>
+              <w:suppressAutoHyphens/>
+              <w:rPr>
+                <w:spacing w:val="-3"/>
+                <w:sz w:val="24"/>
+              </w:rPr>
+            </w:pPr>
+            <w:r>
+              <w:rPr>
+                <w:spacing w:val="-3"/>
+                <w:sz w:val="24"/>
+              </w:rPr>
+              <w:t>None</w:t>
+            </w:r>
+          </w:p>
+        </w:tc>
+      </w:tr>
+    </w:tbl>
+    <w:p>
+      <w:pPr>
+        <w:rPr>
+          <w:sz w:val="24"/>
+        </w:rPr>
+      </w:pPr>
+    </w:p>
+    <w:p>
+      <w:pPr>
+        <w:pStyle w:val="3"/>
+        <w:jc w:val="left"/>
+        <w:rPr>
+          <w:sz w:val="24"/>
+        </w:rPr>
+      </w:pPr>
+      <w:bookmarkStart w:id="40" w:name="_Toc77487655"/>
+      <w:r>
+        <w:t>3.2.3</w:t>
+      </w:r>
+      <w:r>
+        <w:tab/>
+        <w:t>Add</w:t>
+      </w:r>
+      <w:r>
+        <w:fldChar w:fldCharType="begin"/>
+      </w:r>
+      <w:r>
+        <w:instrText xml:space="preserve"> XE "Add" </w:instrText>
+      </w:r>
+      <w:r>
+        <w:fldChar w:fldCharType="end"/>
+      </w:r>
+      <w:r>
+        <w:t xml:space="preserve"> </w:t>
+      </w:r>
+      <w:bookmarkEnd w:id="40"/>
+      <w:r>
+        <w:t>DVD\CD</w:t>
+      </w:r>
+      <w:r>
+        <w:fldChar w:fldCharType="begin"/>
+      </w:r>
+      <w:r>
+        <w:instrText xml:space="preserve"> XE "Author" </w:instrText>
+      </w:r>
+      <w:r>
+        <w:fldChar w:fldCharType="end"/>
+      </w:r>
+    </w:p>
+    <w:tbl>
+      <w:tblPr>
+        <w:tblW w:w="8370" w:type="dxa"/>
+        <w:tblInd w:w="288" w:type="dxa"/>
+        <w:tblBorders>
+          <w:top w:val="single" w:sz="4" w:space="0" w:color="auto"/>
+          <w:left w:val="single" w:sz="4" w:space="0" w:color="auto"/>
+          <w:bottom w:val="single" w:sz="4" w:space="0" w:color="auto"/>
+          <w:right w:val="single" w:sz="4" w:space="0" w:color="auto"/>
+          <w:insideH w:val="single" w:sz="4" w:space="0" w:color="auto"/>
+          <w:insideV w:val="single" w:sz="4" w:space="0" w:color="auto"/>
+        </w:tblBorders>
+        <w:tblLayout w:type="fixed"/>
+        <w:tblLook w:val="0000" w:firstRow="0" w:lastRow="0" w:firstColumn="0" w:lastColumn="0" w:noHBand="0" w:noVBand="0"/>
+      </w:tblPr>
+      <w:tblGrid>
+        <w:gridCol w:w="2070"/>
+        <w:gridCol w:w="6300"/>
+      </w:tblGrid>
+      <w:tr>
+        <w:tc>
+          <w:tcPr>
+            <w:tcW w:w="2070" w:type="dxa"/>
+          </w:tcPr>
+          <w:p>
+            <w:pPr>
+              <w:tabs>
+                <w:tab w:val="left" w:pos="0"/>
+              </w:tabs>
+              <w:suppressAutoHyphens/>
+              <w:rPr>
+                <w:b/>
+                <w:spacing w:val="-3"/>
+                <w:sz w:val="24"/>
+              </w:rPr>
+            </w:pPr>
+            <w:r>
+              <w:rPr>
+                <w:b/>
+                <w:spacing w:val="-3"/>
+                <w:sz w:val="24"/>
+              </w:rPr>
+              <w:t>Use Case Name</w:t>
+            </w:r>
+          </w:p>
+        </w:tc>
+        <w:tc>
+          <w:tcPr>
+            <w:tcW w:w="6300" w:type="dxa"/>
+          </w:tcPr>
+          <w:p>
+            <w:pPr>
+              <w:tabs>
+                <w:tab w:val="left" w:pos="0"/>
+              </w:tabs>
+              <w:suppressAutoHyphens/>
+              <w:rPr>
+                <w:spacing w:val="-3"/>
+                <w:sz w:val="24"/>
+              </w:rPr>
+            </w:pPr>
+            <w:r>
+              <w:rPr>
+                <w:spacing w:val="-3"/>
+                <w:sz w:val="24"/>
+              </w:rPr>
+              <w:t>Add</w:t>
+            </w:r>
+            <w:r>
+              <w:rPr>
+                <w:spacing w:val="-3"/>
+                <w:sz w:val="24"/>
+              </w:rPr>
+              <w:fldChar w:fldCharType="begin"/>
+            </w:r>
+            <w:r>
+              <w:rPr>
+                <w:spacing w:val="-3"/>
+                <w:sz w:val="24"/>
+              </w:rPr>
+              <w:instrText xml:space="preserve"> XE "</w:instrText>
+            </w:r>
+            <w:r>
+              <w:instrText>Add"</w:instrText>
+            </w:r>
+            <w:r>
+              <w:rPr>
+                <w:spacing w:val="-3"/>
+                <w:sz w:val="24"/>
+              </w:rPr>
+              <w:instrText xml:space="preserve"> </w:instrText>
+            </w:r>
+            <w:r>
+              <w:rPr>
+                <w:spacing w:val="-3"/>
+                <w:sz w:val="24"/>
+              </w:rPr>
+              <w:fldChar w:fldCharType="end"/>
+            </w:r>
+            <w:r>
+              <w:rPr>
+                <w:spacing w:val="-3"/>
+                <w:sz w:val="24"/>
+              </w:rPr>
+              <w:t xml:space="preserve"> DVD/CD</w:t>
+            </w:r>
+            <w:r>
+              <w:rPr>
+                <w:spacing w:val="-3"/>
+                <w:sz w:val="24"/>
+              </w:rPr>
+              <w:fldChar w:fldCharType="begin"/>
+            </w:r>
+            <w:r>
+              <w:rPr>
+                <w:spacing w:val="-3"/>
+                <w:sz w:val="24"/>
+              </w:rPr>
+              <w:instrText xml:space="preserve"> XE "</w:instrText>
+            </w:r>
+            <w:r>
+              <w:instrText>Author"</w:instrText>
+            </w:r>
+            <w:r>
+              <w:rPr>
+                <w:spacing w:val="-3"/>
+                <w:sz w:val="24"/>
+              </w:rPr>
+              <w:instrText xml:space="preserve"> </w:instrText>
+            </w:r>
+            <w:r>
+              <w:rPr>
+                <w:spacing w:val="-3"/>
+                <w:sz w:val="24"/>
+              </w:rPr>
+              <w:fldChar w:fldCharType="end"/>
+            </w:r>
+          </w:p>
+        </w:tc>
+      </w:tr>
+      <w:tr>
+        <w:tc>
+          <w:tcPr>
+            <w:tcW w:w="2070" w:type="dxa"/>
+          </w:tcPr>
+          <w:p>
+            <w:pPr>
+              <w:tabs>
+                <w:tab w:val="left" w:pos="0"/>
+              </w:tabs>
+              <w:suppressAutoHyphens/>
+              <w:rPr>
+                <w:b/>
+                <w:spacing w:val="-3"/>
+                <w:sz w:val="24"/>
+              </w:rPr>
+            </w:pPr>
+            <w:r>
+              <w:rPr>
+                <w:b/>
+                <w:spacing w:val="-3"/>
+                <w:sz w:val="24"/>
+              </w:rPr>
+              <w:t>Trigger</w:t>
+            </w:r>
+          </w:p>
+        </w:tc>
+        <w:tc>
+          <w:tcPr>
+            <w:tcW w:w="6300" w:type="dxa"/>
+          </w:tcPr>
+          <w:p>
+            <w:pPr>
+              <w:tabs>
+                <w:tab w:val="left" w:pos="0"/>
+              </w:tabs>
+              <w:suppressAutoHyphens/>
+              <w:rPr>
+                <w:spacing w:val="-3"/>
+                <w:sz w:val="24"/>
+              </w:rPr>
+            </w:pPr>
+            <w:r>
+              <w:rPr>
+                <w:spacing w:val="-3"/>
+                <w:sz w:val="24"/>
+              </w:rPr>
+              <w:t xml:space="preserve">The </w:t>
+            </w:r>
+            <w:r>
+              <w:rPr>
+                <w:spacing w:val="-3"/>
+                <w:sz w:val="24"/>
+              </w:rPr>
+              <w:t xml:space="preserve">Concerned employee </w:t>
+            </w:r>
+            <w:r>
+              <w:rPr>
+                <w:spacing w:val="-3"/>
+                <w:sz w:val="24"/>
+              </w:rPr>
+              <w:t>selects to add</w:t>
+            </w:r>
+            <w:r>
+              <w:rPr>
+                <w:spacing w:val="-3"/>
+                <w:sz w:val="24"/>
+              </w:rPr>
+              <w:fldChar w:fldCharType="begin"/>
+            </w:r>
+            <w:r>
+              <w:rPr>
+                <w:spacing w:val="-3"/>
+                <w:sz w:val="24"/>
+              </w:rPr>
+              <w:instrText xml:space="preserve"> XE "</w:instrText>
+            </w:r>
+            <w:r>
+              <w:instrText>add"</w:instrText>
+            </w:r>
+            <w:r>
+              <w:rPr>
+                <w:spacing w:val="-3"/>
+                <w:sz w:val="24"/>
+              </w:rPr>
+              <w:instrText xml:space="preserve"> </w:instrText>
+            </w:r>
+            <w:r>
+              <w:rPr>
+                <w:spacing w:val="-3"/>
+                <w:sz w:val="24"/>
+              </w:rPr>
+              <w:fldChar w:fldCharType="end"/>
+            </w:r>
+            <w:r>
+              <w:rPr>
+                <w:spacing w:val="-3"/>
+                <w:sz w:val="24"/>
+              </w:rPr>
+              <w:t xml:space="preserve"> a new DVD\CD to the database.</w:t>
+            </w:r>
+            <w:r>
+              <w:rPr>
+                <w:spacing w:val="-3"/>
+                <w:sz w:val="24"/>
+              </w:rPr>
+              <w:fldChar w:fldCharType="begin"/>
+            </w:r>
+            <w:r>
+              <w:rPr>
+                <w:spacing w:val="-3"/>
+                <w:sz w:val="24"/>
+              </w:rPr>
+              <w:instrText xml:space="preserve"> XE "</w:instrText>
+            </w:r>
+            <w:r>
+              <w:instrText>Database"</w:instrText>
+            </w:r>
+            <w:r>
+              <w:rPr>
+                <w:spacing w:val="-3"/>
+                <w:sz w:val="24"/>
+              </w:rPr>
+              <w:instrText xml:space="preserve"> </w:instrText>
+            </w:r>
+            <w:r>
+              <w:rPr>
+                <w:spacing w:val="-3"/>
+                <w:sz w:val="24"/>
+              </w:rPr>
+              <w:fldChar w:fldCharType="end"/>
+            </w:r>
+            <w:r>
+              <w:rPr>
+                <w:spacing w:val="-3"/>
+                <w:sz w:val="24"/>
+              </w:rPr>
+              <w:t xml:space="preserve"> </w:t>
+            </w:r>
+          </w:p>
+        </w:tc>
+      </w:tr>
+      <w:tr>
+        <w:tc>
+          <w:tcPr>
+            <w:tcW w:w="2070" w:type="dxa"/>
+          </w:tcPr>
+          <w:p>
+            <w:pPr>
+              <w:tabs>
+                <w:tab w:val="left" w:pos="0"/>
+              </w:tabs>
+              <w:suppressAutoHyphens/>
+              <w:rPr>
+                <w:b/>
+                <w:spacing w:val="-3"/>
+                <w:sz w:val="24"/>
+              </w:rPr>
+            </w:pPr>
+            <w:r>
+              <w:rPr>
+                <w:b/>
+                <w:spacing w:val="-3"/>
+                <w:sz w:val="24"/>
+              </w:rPr>
+              <w:t>Precondition</w:t>
+            </w:r>
+          </w:p>
+        </w:tc>
+        <w:tc>
+          <w:tcPr>
+            <w:tcW w:w="6300" w:type="dxa"/>
+          </w:tcPr>
+          <w:p>
+            <w:pPr>
+              <w:tabs>
+                <w:tab w:val="left" w:pos="0"/>
+              </w:tabs>
+              <w:suppressAutoHyphens/>
+              <w:rPr>
+                <w:spacing w:val="-3"/>
+                <w:sz w:val="24"/>
+              </w:rPr>
+            </w:pPr>
+            <w:r>
+              <w:rPr>
+                <w:spacing w:val="-3"/>
+                <w:sz w:val="24"/>
+              </w:rPr>
+              <w:t xml:space="preserve">The </w:t>
+            </w:r>
+            <w:r>
+              <w:rPr>
+                <w:spacing w:val="-3"/>
+                <w:sz w:val="24"/>
+              </w:rPr>
+              <w:t xml:space="preserve">Concerned employee </w:t>
+            </w:r>
+            <w:r>
+              <w:rPr>
+                <w:spacing w:val="-3"/>
+                <w:sz w:val="24"/>
+              </w:rPr>
+              <w:t>has accessed the website</w:t>
+            </w:r>
+            <w:r>
+              <w:rPr>
+                <w:spacing w:val="-3"/>
+                <w:sz w:val="24"/>
+              </w:rPr>
+              <w:fldChar w:fldCharType="begin"/>
+            </w:r>
+            <w:r>
+              <w:rPr>
+                <w:spacing w:val="-3"/>
+                <w:sz w:val="24"/>
+              </w:rPr>
+              <w:instrText xml:space="preserve"> XE "</w:instrText>
+            </w:r>
+            <w:r>
+              <w:instrText>Article"</w:instrText>
+            </w:r>
+            <w:r>
+              <w:rPr>
+                <w:spacing w:val="-3"/>
+                <w:sz w:val="24"/>
+              </w:rPr>
+              <w:instrText xml:space="preserve"> </w:instrText>
+            </w:r>
+            <w:r>
+              <w:rPr>
+                <w:spacing w:val="-3"/>
+                <w:sz w:val="24"/>
+              </w:rPr>
+              <w:fldChar w:fldCharType="end"/>
+            </w:r>
+            <w:r>
+              <w:rPr>
+                <w:spacing w:val="-3"/>
+                <w:sz w:val="24"/>
+              </w:rPr>
+              <w:t xml:space="preserve"> Manager</w:t>
+            </w:r>
+            <w:r>
+              <w:rPr>
+                <w:spacing w:val="-3"/>
+                <w:sz w:val="24"/>
+              </w:rPr>
+              <w:fldChar w:fldCharType="begin"/>
+            </w:r>
+            <w:r>
+              <w:rPr>
+                <w:spacing w:val="-3"/>
+                <w:sz w:val="24"/>
+              </w:rPr>
+              <w:instrText xml:space="preserve"> XE "</w:instrText>
+            </w:r>
+            <w:r>
+              <w:instrText>Article Manager"</w:instrText>
+            </w:r>
+            <w:r>
+              <w:rPr>
+                <w:spacing w:val="-3"/>
+                <w:sz w:val="24"/>
+              </w:rPr>
+              <w:instrText xml:space="preserve"> </w:instrText>
+            </w:r>
+            <w:r>
+              <w:rPr>
+                <w:spacing w:val="-3"/>
+                <w:sz w:val="24"/>
+              </w:rPr>
+              <w:fldChar w:fldCharType="end"/>
+            </w:r>
+            <w:r>
+              <w:rPr>
+                <w:spacing w:val="-3"/>
+                <w:sz w:val="24"/>
+              </w:rPr>
+              <w:t xml:space="preserve"> main screen.</w:t>
+            </w:r>
+          </w:p>
+        </w:tc>
+      </w:tr>
+      <w:tr>
+        <w:tc>
+          <w:tcPr>
+            <w:tcW w:w="2070" w:type="dxa"/>
+          </w:tcPr>
+          <w:p>
+            <w:pPr>
+              <w:tabs>
+                <w:tab w:val="left" w:pos="0"/>
+              </w:tabs>
+              <w:suppressAutoHyphens/>
+              <w:rPr>
+                <w:b/>
+                <w:spacing w:val="-3"/>
+                <w:sz w:val="24"/>
+              </w:rPr>
+            </w:pPr>
+            <w:r>
+              <w:rPr>
+                <w:b/>
+                <w:spacing w:val="-3"/>
+                <w:sz w:val="24"/>
+              </w:rPr>
+              <w:t>Basic Path</w:t>
+            </w:r>
+          </w:p>
+        </w:tc>
+        <w:tc>
+          <w:tcPr>
+            <w:tcW w:w="6300" w:type="dxa"/>
+          </w:tcPr>
+          <w:p>
+            <w:pPr>
+              <w:numPr>
+                <w:ilvl w:val="0"/>
+                <w:numId w:val="28"/>
+              </w:numPr>
+              <w:tabs>
+                <w:tab w:val="left" w:pos="0"/>
+              </w:tabs>
+              <w:suppressAutoHyphens/>
+              <w:rPr>
+                <w:spacing w:val="-3"/>
+                <w:sz w:val="24"/>
+              </w:rPr>
+            </w:pPr>
+            <w:r>
+              <w:rPr>
+                <w:spacing w:val="-3"/>
+                <w:sz w:val="24"/>
+              </w:rPr>
+              <w:t>The system presents a blank grid</w:t>
+            </w:r>
+            <w:r>
+              <w:rPr>
+                <w:spacing w:val="-3"/>
+                <w:sz w:val="24"/>
+              </w:rPr>
+              <w:fldChar w:fldCharType="begin"/>
+            </w:r>
+            <w:r>
+              <w:rPr>
+                <w:spacing w:val="-3"/>
+                <w:sz w:val="24"/>
+              </w:rPr>
+              <w:instrText xml:space="preserve"> XE "</w:instrText>
+            </w:r>
+            <w:r>
+              <w:instrText>Grid"</w:instrText>
+            </w:r>
+            <w:r>
+              <w:rPr>
+                <w:spacing w:val="-3"/>
+                <w:sz w:val="24"/>
+              </w:rPr>
+              <w:instrText xml:space="preserve"> </w:instrText>
+            </w:r>
+            <w:r>
+              <w:rPr>
+                <w:spacing w:val="-3"/>
+                <w:sz w:val="24"/>
+              </w:rPr>
+              <w:fldChar w:fldCharType="end"/>
+            </w:r>
+            <w:r>
+              <w:rPr>
+                <w:spacing w:val="-3"/>
+                <w:sz w:val="24"/>
+              </w:rPr>
+              <w:t xml:space="preserve"> to enter the DVD information.</w:t>
+            </w:r>
+          </w:p>
+          <w:p>
+            <w:pPr>
+              <w:numPr>
+                <w:ilvl w:val="0"/>
+                <w:numId w:val="28"/>
+              </w:numPr>
+              <w:tabs>
+                <w:tab w:val="left" w:pos="0"/>
+              </w:tabs>
+              <w:suppressAutoHyphens/>
+              <w:rPr>
+                <w:spacing w:val="-3"/>
+                <w:sz w:val="24"/>
+              </w:rPr>
+            </w:pPr>
+            <w:r>
+              <w:rPr>
+                <w:spacing w:val="-3"/>
+                <w:sz w:val="24"/>
+              </w:rPr>
+              <w:t xml:space="preserve">The </w:t>
+            </w:r>
+            <w:r>
+              <w:rPr>
+                <w:spacing w:val="-3"/>
+                <w:sz w:val="24"/>
+              </w:rPr>
+              <w:t xml:space="preserve">Concerned employee </w:t>
+            </w:r>
+            <w:r>
+              <w:rPr>
+                <w:spacing w:val="-3"/>
+                <w:sz w:val="24"/>
+              </w:rPr>
+              <w:t>enters the information and submits the form</w:t>
+            </w:r>
+            <w:r>
+              <w:rPr>
+                <w:spacing w:val="-3"/>
+                <w:sz w:val="24"/>
+              </w:rPr>
+              <w:fldChar w:fldCharType="begin"/>
+            </w:r>
+            <w:r>
+              <w:rPr>
+                <w:spacing w:val="-3"/>
+                <w:sz w:val="24"/>
+              </w:rPr>
+              <w:instrText xml:space="preserve"> XE "</w:instrText>
+            </w:r>
+            <w:r>
+              <w:instrText>Form"</w:instrText>
+            </w:r>
+            <w:r>
+              <w:rPr>
+                <w:spacing w:val="-3"/>
+                <w:sz w:val="24"/>
+              </w:rPr>
+              <w:instrText xml:space="preserve"> </w:instrText>
+            </w:r>
+            <w:r>
+              <w:rPr>
+                <w:spacing w:val="-3"/>
+                <w:sz w:val="24"/>
+              </w:rPr>
+              <w:fldChar w:fldCharType="end"/>
+            </w:r>
+            <w:r>
+              <w:rPr>
+                <w:spacing w:val="-3"/>
+                <w:sz w:val="24"/>
+              </w:rPr>
+              <w:t>.</w:t>
+            </w:r>
+          </w:p>
+          <w:p>
+            <w:pPr>
+              <w:numPr>
+                <w:ilvl w:val="0"/>
+                <w:numId w:val="28"/>
+              </w:numPr>
+              <w:tabs>
+                <w:tab w:val="left" w:pos="0"/>
+              </w:tabs>
+              <w:suppressAutoHyphens/>
+              <w:rPr>
+                <w:spacing w:val="-3"/>
+                <w:sz w:val="24"/>
+              </w:rPr>
+            </w:pPr>
+            <w:r>
+              <w:rPr>
+                <w:spacing w:val="-3"/>
+                <w:sz w:val="24"/>
+              </w:rPr>
+              <w:t>The system checks that the name field</w:t>
+            </w:r>
+            <w:r>
+              <w:rPr>
+                <w:spacing w:val="-3"/>
+                <w:sz w:val="24"/>
+              </w:rPr>
+              <w:fldChar w:fldCharType="begin"/>
+            </w:r>
+            <w:r>
+              <w:rPr>
+                <w:spacing w:val="-3"/>
+                <w:sz w:val="24"/>
+              </w:rPr>
+              <w:instrText xml:space="preserve"> XE "</w:instrText>
+            </w:r>
+            <w:r>
+              <w:instrText>Field"</w:instrText>
+            </w:r>
+            <w:r>
+              <w:rPr>
+                <w:spacing w:val="-3"/>
+                <w:sz w:val="24"/>
+              </w:rPr>
+              <w:instrText xml:space="preserve"> </w:instrText>
+            </w:r>
+            <w:r>
+              <w:rPr>
+                <w:spacing w:val="-3"/>
+                <w:sz w:val="24"/>
+              </w:rPr>
+              <w:fldChar w:fldCharType="end"/>
+            </w:r>
+            <w:r>
+              <w:rPr>
+                <w:spacing w:val="-3"/>
+                <w:sz w:val="24"/>
+              </w:rPr>
+              <w:t xml:space="preserve"> are not blank and updates the database.</w:t>
+            </w:r>
+            <w:r>
+              <w:rPr>
+                <w:spacing w:val="-3"/>
+                <w:sz w:val="24"/>
+              </w:rPr>
+              <w:fldChar w:fldCharType="begin"/>
+            </w:r>
+            <w:r>
+              <w:rPr>
+                <w:spacing w:val="-3"/>
+                <w:sz w:val="24"/>
+              </w:rPr>
+              <w:instrText xml:space="preserve"> XE "</w:instrText>
+            </w:r>
+            <w:r>
+              <w:instrText>Database"</w:instrText>
+            </w:r>
+            <w:r>
+              <w:rPr>
+                <w:spacing w:val="-3"/>
+                <w:sz w:val="24"/>
+              </w:rPr>
+              <w:instrText xml:space="preserve"> </w:instrText>
+            </w:r>
+            <w:r>
+              <w:rPr>
+                <w:spacing w:val="-3"/>
+                <w:sz w:val="24"/>
+              </w:rPr>
+              <w:fldChar w:fldCharType="end"/>
+            </w:r>
+          </w:p>
+        </w:tc>
+      </w:tr>
+      <w:tr>
+        <w:tc>
+          <w:tcPr>
+            <w:tcW w:w="2070" w:type="dxa"/>
+          </w:tcPr>
+          <w:p>
+            <w:pPr>
+              <w:tabs>
+                <w:tab w:val="left" w:pos="0"/>
+              </w:tabs>
+              <w:suppressAutoHyphens/>
+              <w:rPr>
+                <w:b/>
+                <w:spacing w:val="-3"/>
+                <w:sz w:val="24"/>
+              </w:rPr>
+            </w:pPr>
+            <w:r>
+              <w:rPr>
+                <w:b/>
+                <w:spacing w:val="-3"/>
+                <w:sz w:val="24"/>
+              </w:rPr>
+              <w:t>Alternative Paths</w:t>
+            </w:r>
+          </w:p>
+        </w:tc>
+        <w:tc>
+          <w:tcPr>
+            <w:tcW w:w="6300" w:type="dxa"/>
+          </w:tcPr>
+          <w:p>
+            <w:pPr>
+              <w:tabs>
+                <w:tab w:val="left" w:pos="0"/>
+              </w:tabs>
+              <w:suppressAutoHyphens/>
+              <w:rPr>
+                <w:spacing w:val="-3"/>
+                <w:sz w:val="24"/>
+              </w:rPr>
+            </w:pPr>
+            <w:r>
+              <w:rPr>
+                <w:spacing w:val="-3"/>
+                <w:sz w:val="24"/>
+              </w:rPr>
+              <w:t>If in step 2, either field</w:t>
+            </w:r>
+            <w:r>
+              <w:rPr>
+                <w:spacing w:val="-3"/>
+                <w:sz w:val="24"/>
+              </w:rPr>
+              <w:fldChar w:fldCharType="begin"/>
+            </w:r>
+            <w:r>
+              <w:rPr>
+                <w:spacing w:val="-3"/>
+                <w:sz w:val="24"/>
+              </w:rPr>
+              <w:instrText xml:space="preserve"> XE "</w:instrText>
+            </w:r>
+            <w:r>
+              <w:instrText>Field"</w:instrText>
+            </w:r>
+            <w:r>
+              <w:rPr>
+                <w:spacing w:val="-3"/>
+                <w:sz w:val="24"/>
+              </w:rPr>
+              <w:instrText xml:space="preserve"> </w:instrText>
+            </w:r>
+            <w:r>
+              <w:rPr>
+                <w:spacing w:val="-3"/>
+                <w:sz w:val="24"/>
+              </w:rPr>
+              <w:fldChar w:fldCharType="end"/>
+            </w:r>
+            <w:r>
+              <w:rPr>
+                <w:spacing w:val="-3"/>
+                <w:sz w:val="24"/>
+              </w:rPr>
+              <w:t xml:space="preserve"> is blank, the </w:t>
+            </w:r>
+            <w:r>
+              <w:rPr>
+                <w:spacing w:val="-3"/>
+                <w:sz w:val="24"/>
+              </w:rPr>
+              <w:t xml:space="preserve">employee </w:t>
+            </w:r>
+            <w:r>
+              <w:rPr>
+                <w:spacing w:val="-3"/>
+                <w:sz w:val="24"/>
+              </w:rPr>
+              <w:t>is instructed to add</w:t>
+            </w:r>
+            <w:r>
+              <w:rPr>
+                <w:spacing w:val="-3"/>
+                <w:sz w:val="24"/>
+              </w:rPr>
+              <w:fldChar w:fldCharType="begin"/>
+            </w:r>
+            <w:r>
+              <w:rPr>
+                <w:spacing w:val="-3"/>
+                <w:sz w:val="24"/>
+              </w:rPr>
+              <w:instrText xml:space="preserve"> XE "</w:instrText>
+            </w:r>
+            <w:r>
+              <w:instrText>add"</w:instrText>
+            </w:r>
+            <w:r>
+              <w:rPr>
+                <w:spacing w:val="-3"/>
+                <w:sz w:val="24"/>
+              </w:rPr>
+              <w:instrText xml:space="preserve"> </w:instrText>
+            </w:r>
+            <w:r>
+              <w:rPr>
+                <w:spacing w:val="-3"/>
+                <w:sz w:val="24"/>
+              </w:rPr>
+              <w:fldChar w:fldCharType="end"/>
+            </w:r>
+            <w:r>
+              <w:rPr>
+                <w:spacing w:val="-3"/>
+                <w:sz w:val="24"/>
+              </w:rPr>
+              <w:t xml:space="preserve"> an entry. No validation for correctness is made.</w:t>
+            </w:r>
+          </w:p>
+        </w:tc>
+      </w:tr>
+      <w:tr>
+        <w:tc>
+          <w:tcPr>
+            <w:tcW w:w="2070" w:type="dxa"/>
+          </w:tcPr>
+          <w:p>
+            <w:pPr>
+              <w:tabs>
+                <w:tab w:val="left" w:pos="0"/>
+              </w:tabs>
+              <w:suppressAutoHyphens/>
+              <w:rPr>
+                <w:b/>
+                <w:spacing w:val="-3"/>
+                <w:sz w:val="24"/>
+              </w:rPr>
+            </w:pPr>
+            <w:proofErr w:type="spellStart"/>
+            <w:r>
+              <w:rPr>
+                <w:b/>
+                <w:spacing w:val="-3"/>
+                <w:sz w:val="24"/>
+              </w:rPr>
+              <w:t>Postcondition</w:t>
+            </w:r>
+            <w:proofErr w:type="spellEnd"/>
+          </w:p>
+        </w:tc>
+        <w:tc>
+          <w:tcPr>
+            <w:tcW w:w="6300" w:type="dxa"/>
+          </w:tcPr>
+          <w:p>
+            <w:pPr>
+              <w:tabs>
+                <w:tab w:val="left" w:pos="0"/>
+              </w:tabs>
+              <w:suppressAutoHyphens/>
+              <w:rPr>
+                <w:spacing w:val="-3"/>
+                <w:sz w:val="24"/>
+              </w:rPr>
+            </w:pPr>
+            <w:r>
+              <w:rPr>
+                <w:spacing w:val="-3"/>
+                <w:sz w:val="24"/>
+              </w:rPr>
+              <w:t>The DVD\CD has been added to the database.</w:t>
+            </w:r>
+            <w:r>
+              <w:rPr>
+                <w:spacing w:val="-3"/>
+                <w:sz w:val="24"/>
+              </w:rPr>
+              <w:fldChar w:fldCharType="begin"/>
+            </w:r>
+            <w:r>
+              <w:rPr>
+                <w:spacing w:val="-3"/>
+                <w:sz w:val="24"/>
+              </w:rPr>
+              <w:instrText xml:space="preserve"> XE "</w:instrText>
+            </w:r>
+            <w:r>
+              <w:instrText>Database"</w:instrText>
+            </w:r>
+            <w:r>
+              <w:rPr>
+                <w:spacing w:val="-3"/>
+                <w:sz w:val="24"/>
+              </w:rPr>
+              <w:instrText xml:space="preserve"> </w:instrText>
+            </w:r>
+            <w:r>
+              <w:rPr>
+                <w:spacing w:val="-3"/>
+                <w:sz w:val="24"/>
+              </w:rPr>
+              <w:fldChar w:fldCharType="end"/>
+            </w:r>
+            <w:r>
+              <w:rPr>
+                <w:spacing w:val="-3"/>
+                <w:sz w:val="24"/>
+              </w:rPr>
+              <w:t xml:space="preserve"> </w:t>
+            </w:r>
+          </w:p>
+        </w:tc>
+      </w:tr>
+      <w:tr>
+        <w:tc>
+          <w:tcPr>
+            <w:tcW w:w="2070" w:type="dxa"/>
+          </w:tcPr>
+          <w:p>
+            <w:pPr>
+              <w:tabs>
+                <w:tab w:val="left" w:pos="0"/>
+              </w:tabs>
+              <w:suppressAutoHyphens/>
+              <w:rPr>
+                <w:b/>
+                <w:spacing w:val="-3"/>
+                <w:sz w:val="24"/>
+              </w:rPr>
+            </w:pPr>
+            <w:r>
+              <w:rPr>
+                <w:b/>
+                <w:spacing w:val="-3"/>
+                <w:sz w:val="24"/>
+              </w:rPr>
+              <w:t>Exception Paths</w:t>
+            </w:r>
+          </w:p>
+        </w:tc>
+        <w:tc>
+          <w:tcPr>
+            <w:tcW w:w="6300" w:type="dxa"/>
+          </w:tcPr>
+          <w:p>
+            <w:pPr>
+              <w:tabs>
+                <w:tab w:val="left" w:pos="0"/>
+              </w:tabs>
+              <w:suppressAutoHyphens/>
+              <w:rPr>
+                <w:spacing w:val="-3"/>
+                <w:sz w:val="24"/>
+              </w:rPr>
+            </w:pPr>
+            <w:r>
+              <w:rPr>
+                <w:spacing w:val="-3"/>
+                <w:sz w:val="24"/>
+              </w:rPr>
+              <w:t xml:space="preserve">The </w:t>
+            </w:r>
+            <w:r>
+              <w:rPr>
+                <w:spacing w:val="-3"/>
+                <w:sz w:val="24"/>
+              </w:rPr>
+              <w:t xml:space="preserve">employee </w:t>
+            </w:r>
+            <w:r>
+              <w:rPr>
+                <w:spacing w:val="-3"/>
+                <w:sz w:val="24"/>
+              </w:rPr>
+              <w:t>may abandon the operation at any time.</w:t>
+            </w:r>
+          </w:p>
+        </w:tc>
+      </w:tr>
+      <w:tr>
+        <w:tc>
+          <w:tcPr>
+            <w:tcW w:w="2070" w:type="dxa"/>
+          </w:tcPr>
+          <w:p>
+            <w:pPr>
+              <w:tabs>
+                <w:tab w:val="left" w:pos="0"/>
+              </w:tabs>
+              <w:suppressAutoHyphens/>
+              <w:rPr>
+                <w:b/>
+                <w:spacing w:val="-3"/>
+                <w:sz w:val="24"/>
+              </w:rPr>
+            </w:pPr>
+            <w:r>
+              <w:rPr>
+                <w:b/>
+                <w:spacing w:val="-3"/>
+                <w:sz w:val="24"/>
+              </w:rPr>
+              <w:t>Other</w:t>
+            </w:r>
+          </w:p>
+        </w:tc>
+        <w:tc>
+          <w:tcPr>
+            <w:tcW w:w="6300" w:type="dxa"/>
+          </w:tcPr>
+          <w:p>
+            <w:pPr>
+              <w:tabs>
+                <w:tab w:val="left" w:pos="0"/>
+              </w:tabs>
+              <w:suppressAutoHyphens/>
+              <w:rPr>
+                <w:spacing w:val="-3"/>
+                <w:sz w:val="24"/>
+              </w:rPr>
+            </w:pPr>
+            <w:r>
+              <w:rPr>
+                <w:spacing w:val="-3"/>
+                <w:sz w:val="24"/>
+              </w:rPr>
+              <w:t xml:space="preserve"> </w:t>
+            </w:r>
+          </w:p>
+        </w:tc>
+      </w:tr>
+    </w:tbl>
+    <w:p>
+      <w:pPr>
+        <w:pStyle w:val="3"/>
+        <w:jc w:val="left"/>
+        <w:rPr>
+          <w:sz w:val="24"/>
+        </w:rPr>
+      </w:pPr>
+      <w:r>
+        <w:fldChar w:fldCharType="begin"/>
+      </w:r>
+      <w:r>
+        <w:instrText xml:space="preserve"> XE "Reviewer" </w:instrText>
+      </w:r>
+      <w:r>
+        <w:fldChar w:fldCharType="end"/>
+      </w:r>
+    </w:p>
+    <w:p/>
+    <w:p>
+      <w:pPr>
+        <w:spacing w:line="480" w:lineRule="auto"/>
+        <w:rPr>
+          <w:sz w:val="24"/>
+        </w:rPr>
+      </w:pPr>
+      <w:bookmarkStart w:id="41" w:name="_GoBack"/>
+      <w:bookmarkEnd w:id="41"/>
     </w:p>
     <w:sectPr>
       <w:headerReference w:type="default" r:id="rId8"/>
@@ -10191,7 +14142,7 @@
         <w:rStyle w:val="a7"/>
         <w:noProof/>
       </w:rPr>
-      <w:t>5</w:t>
+      <w:t>10</w:t>
     </w:r>
     <w:r>
       <w:rPr>

</xml_diff>